<commit_message>
Fix design doc and add sequence diagram
</commit_message>
<xml_diff>
--- a/TechDoc/Шаблон дизайна.docx
+++ b/TechDoc/Шаблон дизайна.docx
@@ -1,21 +1,19 @@
 
 <file path=word/document.xml><?xml version="1.0" encoding="utf-8"?>
-<w:document xmlns:wpc="http://schemas.microsoft.com/office/word/2010/wordprocessingCanvas" xmlns:cx="http://schemas.microsoft.com/office/drawing/2014/chartex" xmlns:mc="http://schemas.openxmlformats.org/markup-compatibility/2006" xmlns:o="urn:schemas-microsoft-com:office:office" xmlns:r="http://schemas.openxmlformats.org/officeDocument/2006/relationships" xmlns:m="http://schemas.openxmlformats.org/officeDocument/2006/math" xmlns:v="urn:schemas-microsoft-com:vml" xmlns:wp14="http://schemas.microsoft.com/office/word/2010/wordprocessingDrawing" xmlns:wp="http://schemas.openxmlformats.org/drawingml/2006/wordprocessingDrawing" xmlns:w10="urn:schemas-microsoft-com:office:word" xmlns:w="http://schemas.openxmlformats.org/wordprocessingml/2006/main" xmlns:w14="http://schemas.microsoft.com/office/word/2010/wordml" xmlns:w15="http://schemas.microsoft.com/office/word/2012/wordml" xmlns:w16se="http://schemas.microsoft.com/office/word/2015/wordml/symex" xmlns:wpg="http://schemas.microsoft.com/office/word/2010/wordprocessingGroup" xmlns:wpi="http://schemas.microsoft.com/office/word/2010/wordprocessingInk" xmlns:wne="http://schemas.microsoft.com/office/word/2006/wordml" xmlns:wps="http://schemas.microsoft.com/office/word/2010/wordprocessingShape" mc:Ignorable="w14 w15 w16se wp14">
+<w:document xmlns:wpc="http://schemas.microsoft.com/office/word/2010/wordprocessingCanvas" xmlns:cx="http://schemas.microsoft.com/office/drawing/2014/chartex" xmlns:mc="http://schemas.openxmlformats.org/markup-compatibility/2006" xmlns:o="urn:schemas-microsoft-com:office:office" xmlns:r="http://schemas.openxmlformats.org/officeDocument/2006/relationships" xmlns:m="http://schemas.openxmlformats.org/officeDocument/2006/math" xmlns:v="urn:schemas-microsoft-com:vml" xmlns:wp14="http://schemas.microsoft.com/office/word/2010/wordprocessingDrawing" xmlns:wp="http://schemas.openxmlformats.org/drawingml/2006/wordprocessingDrawing" xmlns:w10="urn:schemas-microsoft-com:office:word" xmlns:w="http://schemas.openxmlformats.org/wordprocessingml/2006/main" xmlns:w14="http://schemas.microsoft.com/office/word/2010/wordml" xmlns:w15="http://schemas.microsoft.com/office/word/2012/wordml" xmlns:w16se="http://schemas.microsoft.com/office/word/2015/wordml/symex" xmlns:wpg="http://schemas.microsoft.com/office/word/2010/wordprocessingGroup" xmlns:wpi="http://schemas.microsoft.com/office/word/2010/wordprocessingInk" xmlns:wne="http://schemas.microsoft.com/office/word/2006/wordml" xmlns:wps="http://schemas.microsoft.com/office/word/2010/wordprocessingShape" xmlns:a="http://schemas.openxmlformats.org/drawingml/2006/main" xmlns:pic="http://schemas.openxmlformats.org/drawingml/2006/picture" xmlns:a14="http://schemas.microsoft.com/office/drawing/2010/main" mc:Ignorable="w14 w15 w16se wp14">
   <w:body>
     <w:p>
       <w:pPr>
         <w:spacing w:line="240" w:lineRule="auto"/>
         <w:jc w:val="center"/>
         <w:rPr>
-          <w:rFonts w:eastAsia="Times New Roman" w:cs="Times New Roman"/>
-          <w:szCs w:val="28"/>
-        </w:rPr>
-      </w:pPr>
-      <w:bookmarkStart w:id="0" w:name="_Toc41724146"/>
-      <w:r>
-        <w:rPr>
-          <w:rFonts w:eastAsia="Times New Roman" w:cs="Times New Roman"/>
-          <w:szCs w:val="28"/>
+          <w:rFonts w:ascii="Times New Roman" w:hAnsi="Times New Roman" w:eastAsia="Times New Roman" w:cs="Times New Roman"/>
+        </w:rPr>
+      </w:pPr>
+      <w:bookmarkStart w:name="_Toc41724146" w:id="0"/>
+      <w:r>
+        <w:rPr>
+          <w:rFonts w:ascii="Times New Roman" w:hAnsi="Times New Roman" w:eastAsia="Times New Roman" w:cs="Times New Roman"/>
         </w:rPr>
         <w:t>Министерство науки и высшего образования Российской Федерации</w:t>
       </w:r>
@@ -25,16 +23,28 @@
         <w:spacing w:line="240" w:lineRule="auto"/>
         <w:jc w:val="center"/>
         <w:rPr>
-          <w:rFonts w:eastAsia="Times New Roman" w:cs="Times New Roman"/>
-          <w:szCs w:val="28"/>
-        </w:rPr>
-      </w:pPr>
-      <w:r>
-        <w:rPr>
-          <w:rFonts w:eastAsia="Times New Roman" w:cs="Times New Roman"/>
-          <w:szCs w:val="28"/>
-        </w:rPr>
-        <w:t>ФГАОУ ВО «Северо-Восточный федеральный университет имени М.К.Аммосова»</w:t>
+          <w:rFonts w:ascii="Times New Roman" w:hAnsi="Times New Roman" w:eastAsia="Times New Roman" w:cs="Times New Roman"/>
+        </w:rPr>
+      </w:pPr>
+      <w:r>
+        <w:rPr>
+          <w:rFonts w:ascii="Times New Roman" w:hAnsi="Times New Roman" w:eastAsia="Times New Roman" w:cs="Times New Roman"/>
+        </w:rPr>
+        <w:t xml:space="preserve">ФГАОУ ВО «Северо-Восточный федеральный университет имени </w:t>
+      </w:r>
+      <w:proofErr w:type="spellStart"/>
+      <w:r>
+        <w:rPr>
+          <w:rFonts w:ascii="Times New Roman" w:hAnsi="Times New Roman" w:eastAsia="Times New Roman" w:cs="Times New Roman"/>
+        </w:rPr>
+        <w:t>М.К.Аммосова</w:t>
+      </w:r>
+      <w:proofErr w:type="spellEnd"/>
+      <w:r>
+        <w:rPr>
+          <w:rFonts w:ascii="Times New Roman" w:hAnsi="Times New Roman" w:eastAsia="Times New Roman" w:cs="Times New Roman"/>
+        </w:rPr>
+        <w:t>»</w:t>
       </w:r>
     </w:p>
     <w:p>
@@ -42,14 +52,12 @@
         <w:spacing w:line="240" w:lineRule="auto"/>
         <w:jc w:val="center"/>
         <w:rPr>
-          <w:rFonts w:eastAsia="Times New Roman" w:cs="Times New Roman"/>
-          <w:szCs w:val="28"/>
-        </w:rPr>
-      </w:pPr>
-      <w:r>
-        <w:rPr>
-          <w:rFonts w:eastAsia="Times New Roman" w:cs="Times New Roman"/>
-          <w:szCs w:val="28"/>
+          <w:rFonts w:ascii="Times New Roman" w:hAnsi="Times New Roman" w:eastAsia="Times New Roman" w:cs="Times New Roman"/>
+        </w:rPr>
+      </w:pPr>
+      <w:r>
+        <w:rPr>
+          <w:rFonts w:ascii="Times New Roman" w:hAnsi="Times New Roman" w:eastAsia="Times New Roman" w:cs="Times New Roman"/>
         </w:rPr>
         <w:t>Институт математики и информатики</w:t>
       </w:r>
@@ -59,14 +67,12 @@
         <w:spacing w:line="240" w:lineRule="auto"/>
         <w:jc w:val="center"/>
         <w:rPr>
-          <w:rFonts w:eastAsia="Times New Roman" w:cs="Times New Roman"/>
-          <w:szCs w:val="28"/>
-        </w:rPr>
-      </w:pPr>
-      <w:r>
-        <w:rPr>
-          <w:rFonts w:eastAsia="Times New Roman" w:cs="Times New Roman"/>
-          <w:szCs w:val="28"/>
+          <w:rFonts w:ascii="Times New Roman" w:hAnsi="Times New Roman" w:eastAsia="Times New Roman" w:cs="Times New Roman"/>
+        </w:rPr>
+      </w:pPr>
+      <w:r>
+        <w:rPr>
+          <w:rFonts w:ascii="Times New Roman" w:hAnsi="Times New Roman" w:eastAsia="Times New Roman" w:cs="Times New Roman"/>
         </w:rPr>
         <w:t>Кафедра прикладной математики</w:t>
       </w:r>
@@ -76,8 +82,7 @@
         <w:spacing w:line="240" w:lineRule="auto"/>
         <w:jc w:val="center"/>
         <w:rPr>
-          <w:rFonts w:eastAsia="Times New Roman" w:cs="Times New Roman"/>
-          <w:szCs w:val="28"/>
+          <w:rFonts w:ascii="Times New Roman" w:hAnsi="Times New Roman" w:eastAsia="Times New Roman" w:cs="Times New Roman"/>
         </w:rPr>
       </w:pPr>
     </w:p>
@@ -86,8 +91,7 @@
         <w:spacing w:line="240" w:lineRule="auto"/>
         <w:jc w:val="center"/>
         <w:rPr>
-          <w:rFonts w:eastAsia="Times New Roman" w:cs="Times New Roman"/>
-          <w:szCs w:val="28"/>
+          <w:rFonts w:ascii="Times New Roman" w:hAnsi="Times New Roman" w:eastAsia="Times New Roman" w:cs="Times New Roman"/>
         </w:rPr>
       </w:pPr>
     </w:p>
@@ -96,8 +100,7 @@
         <w:spacing w:line="240" w:lineRule="auto"/>
         <w:jc w:val="center"/>
         <w:rPr>
-          <w:rFonts w:eastAsia="Times New Roman" w:cs="Times New Roman"/>
-          <w:szCs w:val="28"/>
+          <w:rFonts w:ascii="Times New Roman" w:hAnsi="Times New Roman" w:eastAsia="Times New Roman" w:cs="Times New Roman"/>
         </w:rPr>
       </w:pPr>
     </w:p>
@@ -106,8 +109,7 @@
         <w:spacing w:line="240" w:lineRule="auto"/>
         <w:jc w:val="center"/>
         <w:rPr>
-          <w:rFonts w:eastAsia="Times New Roman" w:cs="Times New Roman"/>
-          <w:szCs w:val="28"/>
+          <w:rFonts w:ascii="Times New Roman" w:hAnsi="Times New Roman" w:eastAsia="Times New Roman" w:cs="Times New Roman"/>
         </w:rPr>
       </w:pPr>
     </w:p>
@@ -116,8 +118,7 @@
         <w:spacing w:line="240" w:lineRule="auto"/>
         <w:jc w:val="center"/>
         <w:rPr>
-          <w:rFonts w:eastAsia="Times New Roman" w:cs="Times New Roman"/>
-          <w:szCs w:val="28"/>
+          <w:rFonts w:ascii="Times New Roman" w:hAnsi="Times New Roman" w:eastAsia="Times New Roman" w:cs="Times New Roman"/>
         </w:rPr>
       </w:pPr>
     </w:p>
@@ -126,35 +127,30 @@
         <w:spacing w:line="240" w:lineRule="auto"/>
         <w:jc w:val="center"/>
         <w:rPr>
-          <w:rFonts w:eastAsia="Times New Roman" w:cs="Times New Roman"/>
-          <w:szCs w:val="28"/>
-        </w:rPr>
-      </w:pPr>
-      <w:r>
-        <w:rPr>
-          <w:rFonts w:eastAsia="Times New Roman" w:cs="Times New Roman"/>
-          <w:szCs w:val="28"/>
+          <w:rFonts w:ascii="Times New Roman" w:hAnsi="Times New Roman" w:eastAsia="Times New Roman" w:cs="Times New Roman"/>
+        </w:rPr>
+      </w:pPr>
+      <w:r>
+        <w:rPr>
+          <w:rFonts w:ascii="Times New Roman" w:hAnsi="Times New Roman" w:eastAsia="Times New Roman" w:cs="Times New Roman"/>
         </w:rPr>
         <w:t>Ш</w:t>
       </w:r>
       <w:r>
         <w:rPr>
-          <w:rFonts w:eastAsia="Times New Roman" w:cs="Times New Roman"/>
-          <w:szCs w:val="28"/>
+          <w:rFonts w:ascii="Times New Roman" w:hAnsi="Times New Roman" w:eastAsia="Times New Roman" w:cs="Times New Roman"/>
         </w:rPr>
         <w:t>аблон</w:t>
       </w:r>
       <w:r>
         <w:rPr>
-          <w:rFonts w:eastAsia="Times New Roman" w:cs="Times New Roman"/>
-          <w:szCs w:val="28"/>
+          <w:rFonts w:ascii="Times New Roman" w:hAnsi="Times New Roman" w:eastAsia="Times New Roman" w:cs="Times New Roman"/>
         </w:rPr>
         <w:t xml:space="preserve"> дизайна</w:t>
       </w:r>
       <w:r>
         <w:rPr>
-          <w:rFonts w:eastAsia="Times New Roman" w:cs="Times New Roman"/>
-          <w:szCs w:val="28"/>
+          <w:rFonts w:ascii="Times New Roman" w:hAnsi="Times New Roman" w:eastAsia="Times New Roman" w:cs="Times New Roman"/>
         </w:rPr>
         <w:t xml:space="preserve">: </w:t>
       </w:r>
@@ -164,20 +160,36 @@
         <w:spacing w:line="240" w:lineRule="auto"/>
         <w:jc w:val="center"/>
         <w:rPr>
-          <w:rFonts w:cs="Times New Roman"/>
-          <w:b/>
-          <w:bCs/>
-          <w:szCs w:val="28"/>
-        </w:rPr>
-      </w:pPr>
-      <w:r>
-        <w:rPr>
-          <w:rFonts w:cs="Times New Roman"/>
-          <w:b/>
-          <w:bCs/>
-          <w:szCs w:val="28"/>
-        </w:rPr>
-        <w:t>Веб-приложение "Кто ты из айдолов"</w:t>
+          <w:rFonts w:ascii="Times New Roman" w:hAnsi="Times New Roman" w:eastAsia="Times New Roman" w:cs="Times New Roman"/>
+          <w:b w:val="1"/>
+          <w:bCs w:val="1"/>
+        </w:rPr>
+      </w:pPr>
+      <w:r>
+        <w:rPr>
+          <w:rFonts w:ascii="Times New Roman" w:hAnsi="Times New Roman" w:eastAsia="Times New Roman" w:cs="Times New Roman"/>
+          <w:b w:val="1"/>
+          <w:bCs w:val="1"/>
+        </w:rPr>
+        <w:t xml:space="preserve">Веб-приложение "Кто ты из </w:t>
+      </w:r>
+      <w:proofErr w:type="spellStart"/>
+      <w:r>
+        <w:rPr>
+          <w:rFonts w:ascii="Times New Roman" w:hAnsi="Times New Roman" w:eastAsia="Times New Roman" w:cs="Times New Roman"/>
+          <w:b w:val="1"/>
+          <w:bCs w:val="1"/>
+        </w:rPr>
+        <w:t>айдолов</w:t>
+      </w:r>
+      <w:proofErr w:type="spellEnd"/>
+      <w:r>
+        <w:rPr>
+          <w:rFonts w:ascii="Times New Roman" w:hAnsi="Times New Roman" w:eastAsia="Times New Roman" w:cs="Times New Roman"/>
+          <w:b w:val="1"/>
+          <w:bCs w:val="1"/>
+        </w:rPr>
+        <w:t>"</w:t>
       </w:r>
     </w:p>
     <w:p>
@@ -185,8 +197,7 @@
         <w:spacing w:line="240" w:lineRule="auto"/>
         <w:jc w:val="center"/>
         <w:rPr>
-          <w:rFonts w:eastAsia="Times New Roman" w:cs="Times New Roman"/>
-          <w:szCs w:val="28"/>
+          <w:rFonts w:ascii="Times New Roman" w:hAnsi="Times New Roman" w:eastAsia="Times New Roman" w:cs="Times New Roman"/>
         </w:rPr>
       </w:pPr>
     </w:p>
@@ -195,8 +206,7 @@
         <w:spacing w:line="240" w:lineRule="auto"/>
         <w:jc w:val="center"/>
         <w:rPr>
-          <w:rFonts w:eastAsia="Times New Roman" w:cs="Times New Roman"/>
-          <w:szCs w:val="28"/>
+          <w:rFonts w:ascii="Times New Roman" w:hAnsi="Times New Roman" w:eastAsia="Times New Roman" w:cs="Times New Roman"/>
         </w:rPr>
       </w:pPr>
     </w:p>
@@ -205,8 +215,7 @@
         <w:spacing w:line="240" w:lineRule="auto"/>
         <w:jc w:val="center"/>
         <w:rPr>
-          <w:rFonts w:eastAsia="Times New Roman" w:cs="Times New Roman"/>
-          <w:szCs w:val="28"/>
+          <w:rFonts w:ascii="Times New Roman" w:hAnsi="Times New Roman" w:eastAsia="Times New Roman" w:cs="Times New Roman"/>
         </w:rPr>
       </w:pPr>
     </w:p>
@@ -215,8 +224,7 @@
         <w:spacing w:line="240" w:lineRule="auto"/>
         <w:jc w:val="center"/>
         <w:rPr>
-          <w:rFonts w:eastAsia="Times New Roman" w:cs="Times New Roman"/>
-          <w:szCs w:val="28"/>
+          <w:rFonts w:ascii="Times New Roman" w:hAnsi="Times New Roman" w:eastAsia="Times New Roman" w:cs="Times New Roman"/>
         </w:rPr>
       </w:pPr>
     </w:p>
@@ -225,8 +233,7 @@
         <w:spacing w:line="240" w:lineRule="auto"/>
         <w:jc w:val="center"/>
         <w:rPr>
-          <w:rFonts w:eastAsia="Times New Roman" w:cs="Times New Roman"/>
-          <w:szCs w:val="28"/>
+          <w:rFonts w:ascii="Times New Roman" w:hAnsi="Times New Roman" w:eastAsia="Times New Roman" w:cs="Times New Roman"/>
         </w:rPr>
       </w:pPr>
     </w:p>
@@ -235,8 +242,7 @@
         <w:spacing w:line="240" w:lineRule="auto"/>
         <w:jc w:val="center"/>
         <w:rPr>
-          <w:rFonts w:eastAsia="Times New Roman" w:cs="Times New Roman"/>
-          <w:szCs w:val="28"/>
+          <w:rFonts w:ascii="Times New Roman" w:hAnsi="Times New Roman" w:eastAsia="Times New Roman" w:cs="Times New Roman"/>
         </w:rPr>
       </w:pPr>
     </w:p>
@@ -246,42 +252,36 @@
         <w:ind w:firstLine="708"/>
         <w:jc w:val="right"/>
         <w:rPr>
-          <w:rFonts w:eastAsia="Times New Roman" w:cs="Times New Roman"/>
-          <w:szCs w:val="28"/>
-        </w:rPr>
-      </w:pPr>
-      <w:r>
-        <w:rPr>
-          <w:rFonts w:eastAsia="Times New Roman" w:cs="Times New Roman"/>
-          <w:szCs w:val="28"/>
+          <w:rFonts w:ascii="Times New Roman" w:hAnsi="Times New Roman" w:eastAsia="Times New Roman" w:cs="Times New Roman"/>
+        </w:rPr>
+      </w:pPr>
+      <w:r>
+        <w:rPr>
+          <w:rFonts w:ascii="Times New Roman" w:hAnsi="Times New Roman" w:eastAsia="Times New Roman" w:cs="Times New Roman"/>
         </w:rPr>
         <w:t>Выполнил</w:t>
       </w:r>
       <w:r>
         <w:rPr>
-          <w:rFonts w:eastAsia="Times New Roman" w:cs="Times New Roman"/>
-          <w:szCs w:val="28"/>
+          <w:rFonts w:ascii="Times New Roman" w:hAnsi="Times New Roman" w:eastAsia="Times New Roman" w:cs="Times New Roman"/>
         </w:rPr>
         <w:t>и</w:t>
       </w:r>
       <w:r>
         <w:rPr>
-          <w:rFonts w:eastAsia="Times New Roman" w:cs="Times New Roman"/>
-          <w:szCs w:val="28"/>
+          <w:rFonts w:ascii="Times New Roman" w:hAnsi="Times New Roman" w:eastAsia="Times New Roman" w:cs="Times New Roman"/>
         </w:rPr>
         <w:t>: студент</w:t>
       </w:r>
       <w:r>
         <w:rPr>
-          <w:rFonts w:eastAsia="Times New Roman" w:cs="Times New Roman"/>
-          <w:szCs w:val="28"/>
+          <w:rFonts w:ascii="Times New Roman" w:hAnsi="Times New Roman" w:eastAsia="Times New Roman" w:cs="Times New Roman"/>
         </w:rPr>
         <w:t>ы</w:t>
       </w:r>
       <w:r>
         <w:rPr>
-          <w:rFonts w:eastAsia="Times New Roman" w:cs="Times New Roman"/>
-          <w:szCs w:val="28"/>
+          <w:rFonts w:ascii="Times New Roman" w:hAnsi="Times New Roman" w:eastAsia="Times New Roman" w:cs="Times New Roman"/>
         </w:rPr>
         <w:t xml:space="preserve"> 1-го курса СВФУ </w:t>
       </w:r>
@@ -291,14 +291,12 @@
         <w:spacing w:line="240" w:lineRule="auto"/>
         <w:jc w:val="right"/>
         <w:rPr>
-          <w:rFonts w:eastAsia="Times New Roman" w:cs="Times New Roman"/>
-          <w:szCs w:val="28"/>
-        </w:rPr>
-      </w:pPr>
-      <w:r>
-        <w:rPr>
-          <w:rFonts w:eastAsia="Times New Roman" w:cs="Times New Roman"/>
-          <w:szCs w:val="28"/>
+          <w:rFonts w:ascii="Times New Roman" w:hAnsi="Times New Roman" w:eastAsia="Times New Roman" w:cs="Times New Roman"/>
+        </w:rPr>
+      </w:pPr>
+      <w:r>
+        <w:rPr>
+          <w:rFonts w:ascii="Times New Roman" w:hAnsi="Times New Roman" w:eastAsia="Times New Roman" w:cs="Times New Roman"/>
         </w:rPr>
         <w:t>гр. ИМИ М-НОД-21</w:t>
       </w:r>
@@ -308,14 +306,12 @@
         <w:spacing w:line="240" w:lineRule="auto"/>
         <w:jc w:val="right"/>
         <w:rPr>
-          <w:rFonts w:eastAsia="Times New Roman" w:cs="Times New Roman"/>
-          <w:szCs w:val="28"/>
-        </w:rPr>
-      </w:pPr>
-      <w:r>
-        <w:rPr>
-          <w:rFonts w:eastAsia="Times New Roman" w:cs="Times New Roman"/>
-          <w:szCs w:val="28"/>
+          <w:rFonts w:ascii="Times New Roman" w:hAnsi="Times New Roman" w:eastAsia="Times New Roman" w:cs="Times New Roman"/>
+        </w:rPr>
+      </w:pPr>
+      <w:r>
+        <w:rPr>
+          <w:rFonts w:ascii="Times New Roman" w:hAnsi="Times New Roman" w:eastAsia="Times New Roman" w:cs="Times New Roman"/>
         </w:rPr>
         <w:t>Алексеев Станислав</w:t>
       </w:r>
@@ -325,14 +321,12 @@
         <w:spacing w:line="240" w:lineRule="auto"/>
         <w:jc w:val="right"/>
         <w:rPr>
-          <w:rFonts w:eastAsia="Times New Roman" w:cs="Times New Roman"/>
-          <w:szCs w:val="28"/>
-        </w:rPr>
-      </w:pPr>
-      <w:r>
-        <w:rPr>
-          <w:rFonts w:eastAsia="Times New Roman" w:cs="Times New Roman"/>
-          <w:szCs w:val="28"/>
+          <w:rFonts w:ascii="Times New Roman" w:hAnsi="Times New Roman" w:eastAsia="Times New Roman" w:cs="Times New Roman"/>
+        </w:rPr>
+      </w:pPr>
+      <w:r>
+        <w:rPr>
+          <w:rFonts w:ascii="Times New Roman" w:hAnsi="Times New Roman" w:eastAsia="Times New Roman" w:cs="Times New Roman"/>
         </w:rPr>
         <w:t>Ву Ба Шанг</w:t>
       </w:r>
@@ -342,16 +336,22 @@
         <w:spacing w:line="240" w:lineRule="auto"/>
         <w:jc w:val="right"/>
         <w:rPr>
-          <w:rFonts w:eastAsia="Times New Roman" w:cs="Times New Roman"/>
-          <w:szCs w:val="28"/>
-        </w:rPr>
-      </w:pPr>
-      <w:r>
-        <w:rPr>
-          <w:rFonts w:eastAsia="Times New Roman" w:cs="Times New Roman"/>
-          <w:szCs w:val="28"/>
-        </w:rPr>
-        <w:t>Имеев Леонид</w:t>
+          <w:rFonts w:ascii="Times New Roman" w:hAnsi="Times New Roman" w:eastAsia="Times New Roman" w:cs="Times New Roman"/>
+        </w:rPr>
+      </w:pPr>
+      <w:proofErr w:type="spellStart"/>
+      <w:r>
+        <w:rPr>
+          <w:rFonts w:ascii="Times New Roman" w:hAnsi="Times New Roman" w:eastAsia="Times New Roman" w:cs="Times New Roman"/>
+        </w:rPr>
+        <w:t>Имеев</w:t>
+      </w:r>
+      <w:proofErr w:type="spellEnd"/>
+      <w:r>
+        <w:rPr>
+          <w:rFonts w:ascii="Times New Roman" w:hAnsi="Times New Roman" w:eastAsia="Times New Roman" w:cs="Times New Roman"/>
+        </w:rPr>
+        <w:t xml:space="preserve"> Леонид</w:t>
       </w:r>
     </w:p>
     <w:p>
@@ -359,14 +359,12 @@
         <w:spacing w:line="240" w:lineRule="auto"/>
         <w:jc w:val="right"/>
         <w:rPr>
-          <w:rFonts w:eastAsia="Times New Roman" w:cs="Times New Roman"/>
-          <w:szCs w:val="28"/>
-        </w:rPr>
-      </w:pPr>
-      <w:r>
-        <w:rPr>
-          <w:rFonts w:eastAsia="Times New Roman" w:cs="Times New Roman"/>
-          <w:szCs w:val="28"/>
+          <w:rFonts w:ascii="Times New Roman" w:hAnsi="Times New Roman" w:eastAsia="Times New Roman" w:cs="Times New Roman"/>
+        </w:rPr>
+      </w:pPr>
+      <w:r>
+        <w:rPr>
+          <w:rFonts w:ascii="Times New Roman" w:hAnsi="Times New Roman" w:eastAsia="Times New Roman" w:cs="Times New Roman"/>
         </w:rPr>
         <w:t>Проверил: доцент научно-исследовательской кафедры ВТ</w:t>
       </w:r>
@@ -376,14 +374,12 @@
         <w:spacing w:line="240" w:lineRule="auto"/>
         <w:jc w:val="right"/>
         <w:rPr>
-          <w:rFonts w:eastAsia="Times New Roman" w:cs="Times New Roman"/>
-          <w:szCs w:val="28"/>
-        </w:rPr>
-      </w:pPr>
-      <w:r>
-        <w:rPr>
-          <w:rFonts w:eastAsia="Times New Roman" w:cs="Times New Roman"/>
-          <w:szCs w:val="28"/>
+          <w:rFonts w:ascii="Times New Roman" w:hAnsi="Times New Roman" w:eastAsia="Times New Roman" w:cs="Times New Roman"/>
+        </w:rPr>
+      </w:pPr>
+      <w:r>
+        <w:rPr>
+          <w:rFonts w:ascii="Times New Roman" w:hAnsi="Times New Roman" w:eastAsia="Times New Roman" w:cs="Times New Roman"/>
         </w:rPr>
         <w:t>Григорьев Александр Виссарионович</w:t>
       </w:r>
@@ -393,8 +389,7 @@
         <w:spacing w:line="240" w:lineRule="auto"/>
         <w:jc w:val="center"/>
         <w:rPr>
-          <w:rFonts w:eastAsia="Times New Roman" w:cs="Times New Roman"/>
-          <w:szCs w:val="28"/>
+          <w:rFonts w:ascii="Times New Roman" w:hAnsi="Times New Roman" w:eastAsia="Times New Roman" w:cs="Times New Roman"/>
         </w:rPr>
       </w:pPr>
     </w:p>
@@ -403,17 +398,18 @@
         <w:spacing w:line="240" w:lineRule="auto"/>
         <w:jc w:val="center"/>
         <w:rPr>
-          <w:rFonts w:eastAsia="Times New Roman" w:cs="Times New Roman"/>
-          <w:szCs w:val="28"/>
-        </w:rPr>
-      </w:pPr>
-    </w:p>
-    <w:p>
-      <w:pPr>
+          <w:rFonts w:ascii="Times New Roman" w:hAnsi="Times New Roman" w:eastAsia="Times New Roman" w:cs="Times New Roman"/>
+        </w:rPr>
+      </w:pPr>
+    </w:p>
+    <w:p>
+      <w:pPr>
+        <w:pStyle w:val="a"/>
         <w:spacing w:line="240" w:lineRule="auto"/>
         <w:jc w:val="center"/>
         <w:rPr>
-          <w:rFonts w:eastAsia="Times New Roman" w:cs="Times New Roman"/>
+          <w:rFonts w:ascii="Times New Roman" w:hAnsi="Times New Roman" w:eastAsia="Times New Roman" w:cs="Times New Roman"/>
+          <w:sz w:val="28"/>
           <w:szCs w:val="28"/>
         </w:rPr>
       </w:pPr>
@@ -423,63 +419,81 @@
         <w:spacing w:line="240" w:lineRule="auto"/>
         <w:jc w:val="center"/>
         <w:rPr>
-          <w:rFonts w:eastAsia="Times New Roman" w:cs="Times New Roman"/>
-          <w:szCs w:val="28"/>
-        </w:rPr>
-      </w:pPr>
-    </w:p>
-    <w:p>
-      <w:pPr>
-        <w:spacing w:line="240" w:lineRule="auto"/>
-        <w:jc w:val="center"/>
-        <w:rPr>
-          <w:rFonts w:eastAsia="Times New Roman" w:cs="Times New Roman"/>
-          <w:szCs w:val="28"/>
-        </w:rPr>
-      </w:pPr>
-      <w:r>
-        <w:rPr>
-          <w:rFonts w:eastAsia="Times New Roman" w:cs="Times New Roman"/>
-          <w:szCs w:val="28"/>
+          <w:rFonts w:ascii="Times New Roman" w:hAnsi="Times New Roman" w:eastAsia="Times New Roman" w:cs="Times New Roman"/>
+        </w:rPr>
+      </w:pPr>
+      <w:r>
+        <w:rPr>
+          <w:rFonts w:ascii="Times New Roman" w:hAnsi="Times New Roman" w:eastAsia="Times New Roman" w:cs="Times New Roman"/>
         </w:rPr>
         <w:t>Якутск, 2021</w:t>
       </w:r>
     </w:p>
     <w:p>
       <w:pPr>
+        <w:rPr>
+          <w:rFonts w:ascii="Times New Roman" w:hAnsi="Times New Roman" w:eastAsia="Times New Roman" w:cs="Times New Roman"/>
+        </w:rPr>
+      </w:pPr>
+      <w:r>
+        <w:rPr>
+          <w:rFonts w:ascii="Times New Roman" w:hAnsi="Times New Roman" w:eastAsia="Times New Roman" w:cs="Times New Roman"/>
+        </w:rPr>
+        <w:br w:type="page"/>
+      </w:r>
+    </w:p>
+    <w:p>
+      <w:pPr>
         <w:pStyle w:val="a5"/>
-        <w:shd w:val="clear" w:color="auto" w:fill="FFFFFF"/>
-        <w:spacing w:before="0" w:beforeAutospacing="0" w:after="0" w:afterAutospacing="0"/>
+        <w:shd w:val="clear" w:color="auto" w:fill="FFFFFF" w:themeFill="background1"/>
+        <w:spacing w:before="0" w:beforeAutospacing="off" w:after="0" w:afterAutospacing="off"/>
         <w:ind w:firstLine="708"/>
         <w:jc w:val="both"/>
         <w:rPr>
-          <w:color w:val="111111"/>
-          <w:sz w:val="28"/>
-          <w:szCs w:val="28"/>
-        </w:rPr>
-      </w:pPr>
-      <w:r>
-        <w:rPr>
-          <w:color w:val="111111"/>
-          <w:sz w:val="28"/>
-          <w:szCs w:val="28"/>
-        </w:rPr>
-        <w:lastRenderedPageBreak/>
-        <w:t>Конечная реализация будет в таком виде:</w:t>
-      </w:r>
+          <w:rFonts w:ascii="Times New Roman" w:hAnsi="Times New Roman" w:eastAsia="Times New Roman" w:cs="Times New Roman"/>
+          <w:sz w:val="28"/>
+          <w:szCs w:val="28"/>
+        </w:rPr>
+      </w:pPr>
+      <w:r>
+        <w:rPr>
+          <w:rFonts w:ascii="Times New Roman" w:hAnsi="Times New Roman" w:eastAsia="Times New Roman" w:cs="Times New Roman"/>
+          <w:color w:val="111111"/>
+          <w:sz w:val="28"/>
+          <w:szCs w:val="28"/>
+        </w:rPr>
+        <w:t>Жизненный путь сеанса на лэндинге сайта:</w:t>
+      </w:r>
+      <w:r>
+        <w:br/>
+      </w:r>
+      <w:hyperlink r:id="Rca620be532894a51">
+        <w:r>
+          <w:rPr>
+            <w:rStyle w:val="Hyperlink"/>
+            <w:rFonts w:ascii="Times New Roman" w:hAnsi="Times New Roman" w:eastAsia="Times New Roman" w:cs="Times New Roman"/>
+            <w:noProof w:val="0"/>
+            <w:sz w:val="28"/>
+            <w:szCs w:val="28"/>
+            <w:lang w:val="ru-RU"/>
+          </w:rPr>
+          <w:t>https://www.figma.com/file/4AWAMkVok4ZJmJU1MNXB6d/TMC-2022?node-id=0%3A1</w:t>
+        </w:r>
+      </w:hyperlink>
     </w:p>
     <w:p>
       <w:pPr>
         <w:pStyle w:val="a5"/>
-        <w:shd w:val="clear" w:color="auto" w:fill="FFFFFF"/>
-        <w:spacing w:before="0" w:beforeAutospacing="0" w:after="0" w:afterAutospacing="0"/>
+        <w:shd w:val="clear" w:color="auto" w:fill="FFFFFF" w:themeFill="background1"/>
+        <w:spacing w:before="0" w:beforeAutospacing="off" w:after="0" w:afterAutospacing="off"/>
         <w:ind w:firstLine="708"/>
         <w:jc w:val="both"/>
         <w:rPr>
-          <w:b/>
-          <w:color w:val="111111"/>
-          <w:sz w:val="28"/>
-          <w:szCs w:val="28"/>
+          <w:rFonts w:ascii="Times New Roman" w:hAnsi="Times New Roman" w:eastAsia="Times New Roman" w:cs="Times New Roman"/>
+          <w:noProof w:val="0"/>
+          <w:sz w:val="28"/>
+          <w:szCs w:val="28"/>
+          <w:lang w:val="ru-RU"/>
         </w:rPr>
       </w:pPr>
     </w:p>
@@ -487,39 +501,233 @@
       <w:pPr>
         <w:pStyle w:val="a5"/>
         <w:shd w:val="clear" w:color="auto" w:fill="FFFFFF" w:themeFill="background1"/>
-        <w:spacing w:before="0" w:beforeAutospacing="0" w:after="0" w:afterAutospacing="0"/>
+        <w:spacing w:before="0" w:beforeAutospacing="off" w:after="0" w:afterAutospacing="off"/>
+        <w:ind w:firstLine="708"/>
+        <w:jc w:val="both"/>
+        <w:rPr>
+          <w:rFonts w:ascii="Times New Roman" w:hAnsi="Times New Roman" w:eastAsia="Times New Roman" w:cs="Times New Roman"/>
+          <w:b w:val="0"/>
+          <w:bCs w:val="0"/>
+          <w:i w:val="0"/>
+          <w:iCs w:val="0"/>
+          <w:caps w:val="0"/>
+          <w:smallCaps w:val="0"/>
+          <w:noProof w:val="0"/>
+          <w:color w:val="333333"/>
+          <w:sz w:val="28"/>
+          <w:szCs w:val="28"/>
+          <w:lang w:val="ru-RU"/>
+        </w:rPr>
+      </w:pPr>
+      <w:r>
+        <w:rPr>
+          <w:rFonts w:ascii="Times New Roman" w:hAnsi="Times New Roman" w:eastAsia="Times New Roman" w:cs="Times New Roman"/>
+          <w:noProof w:val="0"/>
+          <w:sz w:val="28"/>
+          <w:szCs w:val="28"/>
+          <w:lang w:val="ru-RU"/>
+        </w:rPr>
+        <w:t>Общее для всех объектов</w:t>
+      </w:r>
+      <w:r>
+        <w:br/>
+      </w:r>
+      <w:proofErr w:type="spellStart"/>
+      <w:r>
+        <w:rPr>
+          <w:rFonts w:ascii="Times New Roman" w:hAnsi="Times New Roman" w:eastAsia="Times New Roman" w:cs="Times New Roman"/>
+          <w:b w:val="0"/>
+          <w:bCs w:val="0"/>
+          <w:i w:val="0"/>
+          <w:iCs w:val="0"/>
+          <w:caps w:val="0"/>
+          <w:smallCaps w:val="0"/>
+          <w:noProof w:val="0"/>
+          <w:color w:val="333333"/>
+          <w:sz w:val="28"/>
+          <w:szCs w:val="28"/>
+          <w:lang w:val="ru-RU"/>
+        </w:rPr>
+        <w:t>margin-left</w:t>
+      </w:r>
+      <w:proofErr w:type="spellEnd"/>
+      <w:r>
+        <w:rPr>
+          <w:rFonts w:ascii="Times New Roman" w:hAnsi="Times New Roman" w:eastAsia="Times New Roman" w:cs="Times New Roman"/>
+          <w:b w:val="0"/>
+          <w:bCs w:val="0"/>
+          <w:i w:val="0"/>
+          <w:iCs w:val="0"/>
+          <w:caps w:val="0"/>
+          <w:smallCaps w:val="0"/>
+          <w:noProof w:val="0"/>
+          <w:color w:val="333333"/>
+          <w:sz w:val="28"/>
+          <w:szCs w:val="28"/>
+          <w:lang w:val="ru-RU"/>
+        </w:rPr>
+        <w:t xml:space="preserve">: </w:t>
+      </w:r>
+      <w:proofErr w:type="spellStart"/>
+      <w:r>
+        <w:rPr>
+          <w:rFonts w:ascii="Times New Roman" w:hAnsi="Times New Roman" w:eastAsia="Times New Roman" w:cs="Times New Roman"/>
+          <w:b w:val="0"/>
+          <w:bCs w:val="0"/>
+          <w:i w:val="0"/>
+          <w:iCs w:val="0"/>
+          <w:caps w:val="0"/>
+          <w:smallCaps w:val="0"/>
+          <w:noProof w:val="0"/>
+          <w:color w:val="333333"/>
+          <w:sz w:val="28"/>
+          <w:szCs w:val="28"/>
+          <w:lang w:val="ru-RU"/>
+        </w:rPr>
+        <w:t>auto</w:t>
+      </w:r>
+      <w:proofErr w:type="spellEnd"/>
+      <w:r>
+        <w:rPr>
+          <w:rFonts w:ascii="Times New Roman" w:hAnsi="Times New Roman" w:eastAsia="Times New Roman" w:cs="Times New Roman"/>
+          <w:b w:val="0"/>
+          <w:bCs w:val="0"/>
+          <w:i w:val="0"/>
+          <w:iCs w:val="0"/>
+          <w:caps w:val="0"/>
+          <w:smallCaps w:val="0"/>
+          <w:noProof w:val="0"/>
+          <w:color w:val="333333"/>
+          <w:sz w:val="28"/>
+          <w:szCs w:val="28"/>
+          <w:lang w:val="ru-RU"/>
+        </w:rPr>
+        <w:t>;</w:t>
+      </w:r>
+      <w:proofErr w:type="spellStart"/>
+      <w:r>
+        <w:rPr>
+          <w:rFonts w:ascii="Times New Roman" w:hAnsi="Times New Roman" w:eastAsia="Times New Roman" w:cs="Times New Roman"/>
+          <w:b w:val="0"/>
+          <w:bCs w:val="0"/>
+          <w:i w:val="0"/>
+          <w:iCs w:val="0"/>
+          <w:caps w:val="0"/>
+          <w:smallCaps w:val="0"/>
+          <w:noProof w:val="0"/>
+          <w:color w:val="333333"/>
+          <w:sz w:val="28"/>
+          <w:szCs w:val="28"/>
+          <w:lang w:val="ru-RU"/>
+        </w:rPr>
+        <w:t>margin-right</w:t>
+      </w:r>
+      <w:proofErr w:type="spellEnd"/>
+      <w:r>
+        <w:rPr>
+          <w:rFonts w:ascii="Times New Roman" w:hAnsi="Times New Roman" w:eastAsia="Times New Roman" w:cs="Times New Roman"/>
+          <w:b w:val="0"/>
+          <w:bCs w:val="0"/>
+          <w:i w:val="0"/>
+          <w:iCs w:val="0"/>
+          <w:caps w:val="0"/>
+          <w:smallCaps w:val="0"/>
+          <w:noProof w:val="0"/>
+          <w:color w:val="333333"/>
+          <w:sz w:val="28"/>
+          <w:szCs w:val="28"/>
+          <w:lang w:val="ru-RU"/>
+        </w:rPr>
+        <w:t xml:space="preserve">: </w:t>
+      </w:r>
+      <w:proofErr w:type="spellStart"/>
+      <w:r>
+        <w:rPr>
+          <w:rFonts w:ascii="Times New Roman" w:hAnsi="Times New Roman" w:eastAsia="Times New Roman" w:cs="Times New Roman"/>
+          <w:b w:val="0"/>
+          <w:bCs w:val="0"/>
+          <w:i w:val="0"/>
+          <w:iCs w:val="0"/>
+          <w:caps w:val="0"/>
+          <w:smallCaps w:val="0"/>
+          <w:noProof w:val="0"/>
+          <w:color w:val="333333"/>
+          <w:sz w:val="28"/>
+          <w:szCs w:val="28"/>
+          <w:lang w:val="ru-RU"/>
+        </w:rPr>
+        <w:t>auto</w:t>
+      </w:r>
+      <w:proofErr w:type="spellEnd"/>
+      <w:r>
+        <w:rPr>
+          <w:rFonts w:ascii="Times New Roman" w:hAnsi="Times New Roman" w:eastAsia="Times New Roman" w:cs="Times New Roman"/>
+          <w:b w:val="0"/>
+          <w:bCs w:val="0"/>
+          <w:i w:val="0"/>
+          <w:iCs w:val="0"/>
+          <w:caps w:val="0"/>
+          <w:smallCaps w:val="0"/>
+          <w:noProof w:val="0"/>
+          <w:color w:val="333333"/>
+          <w:sz w:val="28"/>
+          <w:szCs w:val="28"/>
+          <w:lang w:val="ru-RU"/>
+        </w:rPr>
+        <w:t>;</w:t>
+      </w:r>
+    </w:p>
+    <w:p>
+      <w:pPr>
+        <w:pStyle w:val="a5"/>
+        <w:shd w:val="clear" w:color="auto" w:fill="FFFFFF" w:themeFill="background1"/>
+        <w:spacing w:before="0" w:beforeAutospacing="off" w:after="0" w:afterAutospacing="off"/>
+        <w:ind w:firstLine="708"/>
+        <w:jc w:val="both"/>
+        <w:rPr>
+          <w:rFonts w:ascii="Times New Roman" w:hAnsi="Times New Roman" w:eastAsia="Times New Roman" w:cs="Times New Roman"/>
+          <w:noProof w:val="0"/>
+          <w:sz w:val="24"/>
+          <w:szCs w:val="24"/>
+          <w:lang w:val="ru-RU"/>
+        </w:rPr>
+      </w:pPr>
+    </w:p>
+    <w:p>
+      <w:pPr>
+        <w:pStyle w:val="a5"/>
+        <w:shd w:val="clear" w:color="auto" w:fill="FFFFFF" w:themeFill="background1"/>
+        <w:spacing w:before="0" w:beforeAutospacing="off" w:after="0" w:afterAutospacing="off"/>
         <w:ind w:hanging="1"/>
         <w:jc w:val="center"/>
         <w:rPr>
-          <w:b/>
-          <w:bCs/>
-          <w:color w:val="111111"/>
-          <w:sz w:val="28"/>
-          <w:szCs w:val="28"/>
-        </w:rPr>
-      </w:pPr>
-      <w:r>
-        <w:rPr>
-          <w:noProof/>
-        </w:rPr>
+          <w:rFonts w:ascii="Times New Roman" w:hAnsi="Times New Roman" w:eastAsia="Times New Roman" w:cs="Times New Roman"/>
+          <w:b w:val="1"/>
+          <w:bCs w:val="1"/>
+          <w:color w:val="111111"/>
+          <w:sz w:val="28"/>
+          <w:szCs w:val="28"/>
+        </w:rPr>
+      </w:pPr>
+      <w:r>
         <w:drawing>
-          <wp:inline distT="0" distB="0" distL="0" distR="0" wp14:anchorId="01DBD6ED" wp14:editId="6B7B55EF">
+          <wp:inline wp14:editId="5AA73E60" wp14:anchorId="01DBD6ED">
             <wp:extent cx="4011930" cy="3138805"/>
             <wp:effectExtent l="0" t="0" r="0" b="0"/>
-            <wp:docPr id="183319812" name="Рисунок 183319812"/>
+            <wp:docPr id="183319812" name="Рисунок 183319812" title=""/>
             <wp:cNvGraphicFramePr>
-              <a:graphicFrameLocks xmlns:a="http://schemas.openxmlformats.org/drawingml/2006/main"/>
+              <a:graphicFrameLocks/>
             </wp:cNvGraphicFramePr>
-            <a:graphic xmlns:a="http://schemas.openxmlformats.org/drawingml/2006/main">
+            <a:graphic>
               <a:graphicData uri="http://schemas.openxmlformats.org/drawingml/2006/picture">
-                <pic:pic xmlns:pic="http://schemas.openxmlformats.org/drawingml/2006/picture">
+                <pic:pic>
                   <pic:nvPicPr>
-                    <pic:cNvPr id="0" name=""/>
+                    <pic:cNvPr id="0" name="Рисунок 183319812"/>
                     <pic:cNvPicPr/>
                   </pic:nvPicPr>
                   <pic:blipFill>
-                    <a:blip r:embed="rId7">
-                      <a:extLst>
+                    <a:blip r:embed="R1e8a31d5ae9949c7">
+                      <a:extLst xmlns:a="http://schemas.openxmlformats.org/drawingml/2006/main">
                         <a:ext uri="{28A0092B-C50C-407E-A947-70E740481C1C}">
                           <a14:useLocalDpi xmlns:a14="http://schemas.microsoft.com/office/drawing/2010/main" val="0"/>
                         </a:ext>
@@ -531,7 +739,7 @@
                     </a:stretch>
                   </pic:blipFill>
                   <pic:spPr>
-                    <a:xfrm>
+                    <a:xfrm rot="0" flipH="0" flipV="0">
                       <a:off x="0" y="0"/>
                       <a:ext cx="4011930" cy="3138805"/>
                     </a:xfrm>
@@ -546,27 +754,24 @@
         </w:drawing>
       </w:r>
       <w:r>
-        <w:rPr>
-          <w:noProof/>
-        </w:rPr>
         <w:drawing>
-          <wp:inline distT="0" distB="0" distL="0" distR="0" wp14:anchorId="53D340C9" wp14:editId="0C628E0B">
+          <wp:inline wp14:editId="1587F39E" wp14:anchorId="53D340C9">
             <wp:extent cx="4011930" cy="3904614"/>
             <wp:effectExtent l="0" t="0" r="0" b="0"/>
-            <wp:docPr id="786408063" name="Рисунок 786408063"/>
+            <wp:docPr id="786408063" name="Рисунок 786408063" title=""/>
             <wp:cNvGraphicFramePr>
-              <a:graphicFrameLocks xmlns:a="http://schemas.openxmlformats.org/drawingml/2006/main"/>
+              <a:graphicFrameLocks/>
             </wp:cNvGraphicFramePr>
-            <a:graphic xmlns:a="http://schemas.openxmlformats.org/drawingml/2006/main">
+            <a:graphic>
               <a:graphicData uri="http://schemas.openxmlformats.org/drawingml/2006/picture">
-                <pic:pic xmlns:pic="http://schemas.openxmlformats.org/drawingml/2006/picture">
+                <pic:pic>
                   <pic:nvPicPr>
-                    <pic:cNvPr id="0" name=""/>
+                    <pic:cNvPr id="0" name="Рисунок 786408063"/>
                     <pic:cNvPicPr/>
                   </pic:nvPicPr>
                   <pic:blipFill>
-                    <a:blip r:embed="rId7">
-                      <a:extLst>
+                    <a:blip r:embed="Rb4aaf772e26e4140">
+                      <a:extLst xmlns:a="http://schemas.openxmlformats.org/drawingml/2006/main">
                         <a:ext uri="{28A0092B-C50C-407E-A947-70E740481C1C}">
                           <a14:useLocalDpi xmlns:a14="http://schemas.microsoft.com/office/drawing/2010/main" val="0"/>
                         </a:ext>
@@ -578,7 +783,7 @@
                     </a:stretch>
                   </pic:blipFill>
                   <pic:spPr>
-                    <a:xfrm>
+                    <a:xfrm rot="0" flipH="0" flipV="0">
                       <a:off x="0" y="0"/>
                       <a:ext cx="4011930" cy="3904614"/>
                     </a:xfrm>
@@ -596,71 +801,103 @@
     </w:p>
     <w:p>
       <w:pPr>
+        <w:pStyle w:val="a"/>
         <w:spacing w:after="200" w:line="276" w:lineRule="auto"/>
         <w:rPr>
-          <w:rFonts w:eastAsia="Times New Roman" w:cs="Times New Roman"/>
-          <w:b/>
-          <w:bCs/>
-          <w:color w:val="111111"/>
-          <w:szCs w:val="28"/>
+          <w:rFonts w:ascii="Times New Roman" w:hAnsi="Times New Roman" w:eastAsia="Times New Roman" w:cs="Times New Roman"/>
+          <w:b w:val="1"/>
+          <w:bCs w:val="1"/>
+          <w:color w:val="111111"/>
           <w:lang w:eastAsia="ru-RU"/>
         </w:rPr>
       </w:pPr>
       <w:r>
         <w:rPr>
-          <w:b/>
-          <w:bCs/>
-          <w:color w:val="111111"/>
-          <w:szCs w:val="28"/>
+          <w:rFonts w:ascii="Times New Roman" w:hAnsi="Times New Roman" w:eastAsia="Times New Roman" w:cs="Times New Roman"/>
+          <w:b w:val="1"/>
+          <w:bCs w:val="1"/>
+          <w:color w:val="111111"/>
         </w:rPr>
         <w:br w:type="page"/>
+      </w:r>
+    </w:p>
+    <w:p>
+      <w:pPr>
+        <w:pStyle w:val="ListParagraph"/>
+        <w:numPr>
+          <w:ilvl w:val="0"/>
+          <w:numId w:val="9"/>
+        </w:numPr>
+        <w:spacing w:after="200" w:line="276" w:lineRule="auto"/>
+        <w:rPr>
+          <w:rFonts w:ascii="Times New Roman" w:hAnsi="Times New Roman" w:eastAsia="Times New Roman" w:cs="Times New Roman"/>
+          <w:b w:val="0"/>
+          <w:bCs w:val="0"/>
+          <w:color w:val="111111"/>
+          <w:sz w:val="28"/>
+          <w:szCs w:val="28"/>
+        </w:rPr>
+      </w:pPr>
+      <w:r>
+        <w:rPr>
+          <w:rFonts w:ascii="Times New Roman" w:hAnsi="Times New Roman" w:eastAsia="Times New Roman" w:cs="Times New Roman"/>
+          <w:b w:val="0"/>
+          <w:bCs w:val="0"/>
+          <w:color w:val="111111"/>
+          <w:sz w:val="28"/>
+          <w:szCs w:val="28"/>
+        </w:rPr>
+        <w:t>Начальная страница</w:t>
       </w:r>
     </w:p>
     <w:p>
       <w:pPr>
         <w:pStyle w:val="a5"/>
         <w:shd w:val="clear" w:color="auto" w:fill="FFFFFF" w:themeFill="background1"/>
-        <w:spacing w:before="0" w:beforeAutospacing="0" w:after="0" w:afterAutospacing="0"/>
+        <w:spacing w:before="0" w:beforeAutospacing="off" w:after="0" w:afterAutospacing="off"/>
         <w:ind w:hanging="1"/>
         <w:jc w:val="center"/>
         <w:rPr>
-          <w:b/>
-          <w:bCs/>
-          <w:color w:val="111111"/>
-          <w:sz w:val="28"/>
-          <w:szCs w:val="28"/>
-        </w:rPr>
-      </w:pPr>
-      <w:r>
-        <w:rPr>
-          <w:noProof/>
-        </w:rPr>
-        <w:lastRenderedPageBreak/>
+          <w:rFonts w:ascii="Times New Roman" w:hAnsi="Times New Roman" w:eastAsia="Times New Roman" w:cs="Times New Roman"/>
+          <w:b w:val="1"/>
+          <w:bCs w:val="1"/>
+          <w:color w:val="111111"/>
+          <w:sz w:val="28"/>
+          <w:szCs w:val="28"/>
+        </w:rPr>
+      </w:pPr>
+      <w:r>
         <w:drawing>
-          <wp:inline distT="0" distB="0" distL="0" distR="0" wp14:anchorId="7973DD09" wp14:editId="6CF3A012">
-            <wp:extent cx="2619375" cy="5676900"/>
+          <wp:inline wp14:editId="39A51B54" wp14:anchorId="7973DD09">
+            <wp:extent cx="2619375" cy="5676902"/>
             <wp:effectExtent l="0" t="0" r="9525" b="0"/>
-            <wp:docPr id="3" name="Рисунок 3"/>
+            <wp:docPr id="3" name="Рисунок 3" title=""/>
             <wp:cNvGraphicFramePr>
-              <a:graphicFrameLocks xmlns:a="http://schemas.openxmlformats.org/drawingml/2006/main" noChangeAspect="1"/>
+              <a:graphicFrameLocks noChangeAspect="1"/>
             </wp:cNvGraphicFramePr>
-            <a:graphic xmlns:a="http://schemas.openxmlformats.org/drawingml/2006/main">
+            <a:graphic>
               <a:graphicData uri="http://schemas.openxmlformats.org/drawingml/2006/picture">
-                <pic:pic xmlns:pic="http://schemas.openxmlformats.org/drawingml/2006/picture">
+                <pic:pic>
                   <pic:nvPicPr>
-                    <pic:cNvPr id="1" name=""/>
+                    <pic:cNvPr id="0" name="Рисунок 3"/>
                     <pic:cNvPicPr/>
                   </pic:nvPicPr>
                   <pic:blipFill>
-                    <a:blip r:embed="rId8"/>
+                    <a:blip r:embed="R1116d6bde8534612">
+                      <a:extLst>
+                        <a:ext xmlns:a="http://schemas.openxmlformats.org/drawingml/2006/main" uri="{28A0092B-C50C-407E-A947-70E740481C1C}">
+                          <a14:useLocalDpi val="0"/>
+                        </a:ext>
+                      </a:extLst>
+                    </a:blip>
                     <a:stretch>
                       <a:fillRect/>
                     </a:stretch>
                   </pic:blipFill>
                   <pic:spPr>
-                    <a:xfrm>
+                    <a:xfrm rot="0" flipH="0" flipV="0">
                       <a:off x="0" y="0"/>
-                      <a:ext cx="2619375" cy="5676900"/>
+                      <a:ext cx="2619375" cy="5676902"/>
                     </a:xfrm>
                     <a:prstGeom prst="rect">
                       <a:avLst/>
@@ -675,15 +912,166 @@
     </w:p>
     <w:p>
       <w:pPr>
+        <w:pStyle w:val="a"/>
         <w:spacing w:after="200" w:line="276" w:lineRule="auto"/>
         <w:ind w:firstLine="708"/>
         <w:jc w:val="both"/>
         <w:rPr>
-          <w:bCs/>
-          <w:color w:val="111111"/>
-          <w:szCs w:val="28"/>
-        </w:rPr>
-      </w:pPr>
+          <w:rFonts w:ascii="Times New Roman" w:hAnsi="Times New Roman" w:eastAsia="Times New Roman" w:cs="Times New Roman"/>
+          <w:b w:val="0"/>
+          <w:bCs w:val="0"/>
+          <w:color w:val="111111"/>
+        </w:rPr>
+      </w:pPr>
+      <w:r>
+        <w:rPr>
+          <w:rFonts w:ascii="Times New Roman" w:hAnsi="Times New Roman" w:eastAsia="Times New Roman" w:cs="Times New Roman"/>
+          <w:b w:val="0"/>
+          <w:bCs w:val="0"/>
+          <w:color w:val="111111"/>
+        </w:rPr>
+        <w:t xml:space="preserve">Состоит из приветственного сообщения (Inter, </w:t>
+      </w:r>
+      <w:proofErr w:type="spellStart"/>
+      <w:r>
+        <w:rPr>
+          <w:rFonts w:ascii="Times New Roman" w:hAnsi="Times New Roman" w:eastAsia="Times New Roman" w:cs="Times New Roman"/>
+          <w:b w:val="0"/>
+          <w:bCs w:val="0"/>
+          <w:color w:val="111111"/>
+        </w:rPr>
+        <w:t>medium</w:t>
+      </w:r>
+      <w:proofErr w:type="spellEnd"/>
+      <w:r>
+        <w:rPr>
+          <w:rFonts w:ascii="Times New Roman" w:hAnsi="Times New Roman" w:eastAsia="Times New Roman" w:cs="Times New Roman"/>
+          <w:b w:val="0"/>
+          <w:bCs w:val="0"/>
+          <w:color w:val="111111"/>
+        </w:rPr>
+        <w:t xml:space="preserve"> 36), изображения и кнопки “</w:t>
+      </w:r>
+      <w:proofErr w:type="spellStart"/>
+      <w:r>
+        <w:rPr>
+          <w:rFonts w:ascii="Times New Roman" w:hAnsi="Times New Roman" w:eastAsia="Times New Roman" w:cs="Times New Roman"/>
+          <w:b w:val="0"/>
+          <w:bCs w:val="0"/>
+          <w:color w:val="111111"/>
+        </w:rPr>
+        <w:t>Getting</w:t>
+      </w:r>
+      <w:proofErr w:type="spellEnd"/>
+      <w:r>
+        <w:rPr>
+          <w:rFonts w:ascii="Times New Roman" w:hAnsi="Times New Roman" w:eastAsia="Times New Roman" w:cs="Times New Roman"/>
+          <w:b w:val="0"/>
+          <w:bCs w:val="0"/>
+          <w:color w:val="111111"/>
+        </w:rPr>
+        <w:t xml:space="preserve"> </w:t>
+      </w:r>
+      <w:proofErr w:type="spellStart"/>
+      <w:r>
+        <w:rPr>
+          <w:rFonts w:ascii="Times New Roman" w:hAnsi="Times New Roman" w:eastAsia="Times New Roman" w:cs="Times New Roman"/>
+          <w:b w:val="0"/>
+          <w:bCs w:val="0"/>
+          <w:color w:val="111111"/>
+        </w:rPr>
+        <w:t>started</w:t>
+      </w:r>
+      <w:proofErr w:type="spellEnd"/>
+      <w:r>
+        <w:rPr>
+          <w:rFonts w:ascii="Times New Roman" w:hAnsi="Times New Roman" w:eastAsia="Times New Roman" w:cs="Times New Roman"/>
+          <w:b w:val="0"/>
+          <w:bCs w:val="0"/>
+          <w:color w:val="111111"/>
+        </w:rPr>
+        <w:t>” (</w:t>
+      </w:r>
+      <w:proofErr w:type="spellStart"/>
+      <w:r>
+        <w:rPr>
+          <w:rFonts w:ascii="Times New Roman" w:hAnsi="Times New Roman" w:eastAsia="Times New Roman" w:cs="Times New Roman"/>
+          <w:b w:val="0"/>
+          <w:bCs w:val="0"/>
+          <w:color w:val="111111"/>
+        </w:rPr>
+        <w:t>open</w:t>
+      </w:r>
+      <w:proofErr w:type="spellEnd"/>
+      <w:r>
+        <w:rPr>
+          <w:rFonts w:ascii="Times New Roman" w:hAnsi="Times New Roman" w:eastAsia="Times New Roman" w:cs="Times New Roman"/>
+          <w:b w:val="0"/>
+          <w:bCs w:val="0"/>
+          <w:color w:val="111111"/>
+        </w:rPr>
+        <w:t xml:space="preserve"> </w:t>
+      </w:r>
+      <w:proofErr w:type="spellStart"/>
+      <w:r>
+        <w:rPr>
+          <w:rFonts w:ascii="Times New Roman" w:hAnsi="Times New Roman" w:eastAsia="Times New Roman" w:cs="Times New Roman"/>
+          <w:b w:val="0"/>
+          <w:bCs w:val="0"/>
+          <w:color w:val="111111"/>
+        </w:rPr>
+        <w:t>sans</w:t>
+      </w:r>
+      <w:proofErr w:type="spellEnd"/>
+      <w:r>
+        <w:rPr>
+          <w:rFonts w:ascii="Times New Roman" w:hAnsi="Times New Roman" w:eastAsia="Times New Roman" w:cs="Times New Roman"/>
+          <w:b w:val="0"/>
+          <w:bCs w:val="0"/>
+          <w:color w:val="111111"/>
+        </w:rPr>
+        <w:t xml:space="preserve">, </w:t>
+      </w:r>
+      <w:proofErr w:type="spellStart"/>
+      <w:r>
+        <w:rPr>
+          <w:rFonts w:ascii="Times New Roman" w:hAnsi="Times New Roman" w:eastAsia="Times New Roman" w:cs="Times New Roman"/>
+          <w:b w:val="0"/>
+          <w:bCs w:val="0"/>
+          <w:color w:val="111111"/>
+        </w:rPr>
+        <w:t>extra</w:t>
+      </w:r>
+      <w:proofErr w:type="spellEnd"/>
+      <w:r>
+        <w:rPr>
+          <w:rFonts w:ascii="Times New Roman" w:hAnsi="Times New Roman" w:eastAsia="Times New Roman" w:cs="Times New Roman"/>
+          <w:b w:val="0"/>
+          <w:bCs w:val="0"/>
+          <w:color w:val="111111"/>
+        </w:rPr>
+        <w:t xml:space="preserve"> </w:t>
+      </w:r>
+      <w:proofErr w:type="spellStart"/>
+      <w:r>
+        <w:rPr>
+          <w:rFonts w:ascii="Times New Roman" w:hAnsi="Times New Roman" w:eastAsia="Times New Roman" w:cs="Times New Roman"/>
+          <w:b w:val="0"/>
+          <w:bCs w:val="0"/>
+          <w:color w:val="111111"/>
+        </w:rPr>
+        <w:t>bold</w:t>
+      </w:r>
+      <w:proofErr w:type="spellEnd"/>
+      <w:r>
+        <w:rPr>
+          <w:rFonts w:ascii="Times New Roman" w:hAnsi="Times New Roman" w:eastAsia="Times New Roman" w:cs="Times New Roman"/>
+          <w:b w:val="0"/>
+          <w:bCs w:val="0"/>
+          <w:color w:val="111111"/>
+        </w:rPr>
+        <w:t xml:space="preserve"> 14)</w:t>
+      </w:r>
     </w:p>
     <w:p>
       <w:pPr>
@@ -691,132 +1079,275 @@
         <w:ind w:firstLine="708"/>
         <w:jc w:val="both"/>
         <w:rPr>
-          <w:bCs/>
-          <w:color w:val="111111"/>
-          <w:szCs w:val="28"/>
-        </w:rPr>
-      </w:pPr>
-      <w:r>
-        <w:rPr>
-          <w:bCs/>
-          <w:color w:val="111111"/>
-          <w:szCs w:val="28"/>
+          <w:rFonts w:ascii="Times New Roman" w:hAnsi="Times New Roman" w:eastAsia="Times New Roman" w:cs="Times New Roman"/>
+          <w:b w:val="0"/>
+          <w:bCs w:val="0"/>
+        </w:rPr>
+      </w:pPr>
+      <w:r>
+        <w:rPr>
+          <w:rFonts w:ascii="Times New Roman" w:hAnsi="Times New Roman" w:eastAsia="Times New Roman" w:cs="Times New Roman"/>
+          <w:b w:val="0"/>
+          <w:bCs w:val="0"/>
+          <w:color w:val="111111"/>
         </w:rPr>
         <w:t xml:space="preserve">Кнопка </w:t>
       </w:r>
       <w:r>
         <w:rPr>
-          <w:color w:val="000000" w:themeColor="text1"/>
+          <w:rFonts w:ascii="Times New Roman" w:hAnsi="Times New Roman" w:eastAsia="Times New Roman" w:cs="Times New Roman"/>
+          <w:b w:val="0"/>
+          <w:bCs w:val="0"/>
+          <w:color w:val="000000" w:themeColor="text1" w:themeTint="FF" w:themeShade="FF"/>
         </w:rPr>
         <w:t>«</w:t>
       </w:r>
       <w:r>
         <w:rPr>
-          <w:color w:val="000000" w:themeColor="text1"/>
+          <w:rFonts w:ascii="Times New Roman" w:hAnsi="Times New Roman" w:eastAsia="Times New Roman" w:cs="Times New Roman"/>
+          <w:b w:val="0"/>
+          <w:bCs w:val="0"/>
+          <w:color w:val="000000" w:themeColor="text1" w:themeTint="FF" w:themeShade="FF"/>
           <w:lang w:val="en-US"/>
         </w:rPr>
         <w:t>Getting</w:t>
       </w:r>
       <w:r>
         <w:rPr>
-          <w:color w:val="000000" w:themeColor="text1"/>
+          <w:rFonts w:ascii="Times New Roman" w:hAnsi="Times New Roman" w:eastAsia="Times New Roman" w:cs="Times New Roman"/>
+          <w:b w:val="0"/>
+          <w:bCs w:val="0"/>
+          <w:color w:val="000000" w:themeColor="text1" w:themeTint="FF" w:themeShade="FF"/>
         </w:rPr>
         <w:t xml:space="preserve"> </w:t>
       </w:r>
       <w:r>
         <w:rPr>
-          <w:color w:val="000000" w:themeColor="text1"/>
+          <w:rFonts w:ascii="Times New Roman" w:hAnsi="Times New Roman" w:eastAsia="Times New Roman" w:cs="Times New Roman"/>
+          <w:b w:val="0"/>
+          <w:bCs w:val="0"/>
+          <w:color w:val="000000" w:themeColor="text1" w:themeTint="FF" w:themeShade="FF"/>
           <w:lang w:val="en-US"/>
         </w:rPr>
         <w:t>Started</w:t>
       </w:r>
       <w:r>
         <w:rPr>
-          <w:color w:val="000000" w:themeColor="text1"/>
-        </w:rPr>
-        <w:t>»</w:t>
-      </w:r>
-      <w:r>
-        <w:rPr>
-          <w:color w:val="000000" w:themeColor="text1"/>
-        </w:rPr>
-        <w:t xml:space="preserve"> </w:t>
-      </w:r>
-      <w:r>
-        <w:t>—</w:t>
-      </w:r>
-      <w:r>
-        <w:t xml:space="preserve"> </w:t>
-      </w:r>
-      <w:r>
-        <w:t>создает нового пользователя, сохраняет сессию и перенаправляет на следующую страницу.</w:t>
-      </w:r>
-    </w:p>
-    <w:p>
-      <w:pPr>
+          <w:rFonts w:ascii="Times New Roman" w:hAnsi="Times New Roman" w:eastAsia="Times New Roman" w:cs="Times New Roman"/>
+          <w:b w:val="0"/>
+          <w:bCs w:val="0"/>
+          <w:color w:val="000000" w:themeColor="text1" w:themeTint="FF" w:themeShade="FF"/>
+        </w:rPr>
+        <w:t xml:space="preserve">» </w:t>
+      </w:r>
+      <w:r>
+        <w:rPr>
+          <w:rFonts w:ascii="Times New Roman" w:hAnsi="Times New Roman" w:eastAsia="Times New Roman" w:cs="Times New Roman"/>
+          <w:b w:val="0"/>
+          <w:bCs w:val="0"/>
+        </w:rPr>
+        <w:t>перенаправляет на следующую страницу.</w:t>
+      </w:r>
+    </w:p>
+    <w:p>
+      <w:pPr>
+        <w:pStyle w:val="a"/>
         <w:spacing w:after="200" w:line="276" w:lineRule="auto"/>
-        <w:rPr>
-          <w:rFonts w:eastAsia="Times New Roman" w:cs="Times New Roman"/>
-          <w:b/>
-          <w:bCs/>
-          <w:color w:val="111111"/>
-          <w:szCs w:val="28"/>
+        <w:ind w:firstLine="0"/>
+        <w:rPr>
+          <w:rFonts w:ascii="Times New Roman" w:hAnsi="Times New Roman" w:eastAsia="Times New Roman" w:cs="Times New Roman"/>
+          <w:b w:val="0"/>
+          <w:bCs w:val="0"/>
+        </w:rPr>
+      </w:pPr>
+      <w:r>
+        <w:rPr>
+          <w:rFonts w:ascii="Times New Roman" w:hAnsi="Times New Roman" w:eastAsia="Times New Roman" w:cs="Times New Roman"/>
+          <w:b w:val="0"/>
+          <w:bCs w:val="0"/>
+          <w:color w:val="000000" w:themeColor="text1" w:themeTint="FF" w:themeShade="FF"/>
+        </w:rPr>
+        <w:t xml:space="preserve">Цвет кнопки: ECD78F, при нажатии включить </w:t>
+      </w:r>
+      <w:proofErr w:type="spellStart"/>
+      <w:r>
+        <w:rPr>
+          <w:rFonts w:ascii="Times New Roman" w:hAnsi="Times New Roman" w:eastAsia="Times New Roman" w:cs="Times New Roman"/>
+          <w:b w:val="0"/>
+          <w:bCs w:val="0"/>
+          <w:color w:val="000000" w:themeColor="text1" w:themeTint="FF" w:themeShade="FF"/>
+        </w:rPr>
+        <w:t>hover</w:t>
+      </w:r>
+      <w:proofErr w:type="spellEnd"/>
+      <w:r>
+        <w:rPr>
+          <w:rFonts w:ascii="Times New Roman" w:hAnsi="Times New Roman" w:eastAsia="Times New Roman" w:cs="Times New Roman"/>
+          <w:b w:val="0"/>
+          <w:bCs w:val="0"/>
+          <w:color w:val="000000" w:themeColor="text1" w:themeTint="FF" w:themeShade="FF"/>
+        </w:rPr>
+        <w:t>: F19D9D</w:t>
+      </w:r>
+      <w:r>
+        <w:br/>
+      </w:r>
+      <w:r>
+        <w:rPr>
+          <w:rFonts w:ascii="Times New Roman" w:hAnsi="Times New Roman" w:eastAsia="Times New Roman" w:cs="Times New Roman"/>
+          <w:b w:val="0"/>
+          <w:bCs w:val="0"/>
+        </w:rPr>
+        <w:t>Цвет фона: FF748C</w:t>
+      </w:r>
+    </w:p>
+    <w:p>
+      <w:pPr>
+        <w:pStyle w:val="a"/>
+        <w:spacing w:after="200" w:line="276" w:lineRule="auto"/>
+        <w:ind w:firstLine="708"/>
+        <w:jc w:val="both"/>
+        <w:rPr>
+          <w:rFonts w:ascii="Times New Roman" w:hAnsi="Times New Roman" w:eastAsia="Times New Roman" w:cs="Times New Roman"/>
+          <w:b w:val="0"/>
+          <w:bCs w:val="0"/>
+          <w:sz w:val="28"/>
+          <w:szCs w:val="28"/>
+        </w:rPr>
+      </w:pPr>
+      <w:r>
+        <w:rPr>
+          <w:rFonts w:ascii="Times New Roman" w:hAnsi="Times New Roman" w:eastAsia="Times New Roman" w:cs="Times New Roman"/>
+          <w:b w:val="0"/>
+          <w:bCs w:val="0"/>
+          <w:sz w:val="28"/>
+          <w:szCs w:val="28"/>
+        </w:rPr>
+        <w:t xml:space="preserve">Изображение бесплатное, взято с </w:t>
+      </w:r>
+      <w:proofErr w:type="spellStart"/>
+      <w:r>
+        <w:rPr>
+          <w:rFonts w:ascii="Times New Roman" w:hAnsi="Times New Roman" w:eastAsia="Times New Roman" w:cs="Times New Roman"/>
+          <w:b w:val="0"/>
+          <w:bCs w:val="0"/>
+          <w:sz w:val="28"/>
+          <w:szCs w:val="28"/>
+        </w:rPr>
+        <w:t>PixelBay</w:t>
+      </w:r>
+      <w:proofErr w:type="spellEnd"/>
+      <w:r>
+        <w:rPr>
+          <w:rFonts w:ascii="Times New Roman" w:hAnsi="Times New Roman" w:eastAsia="Times New Roman" w:cs="Times New Roman"/>
+          <w:b w:val="0"/>
+          <w:bCs w:val="0"/>
+          <w:sz w:val="28"/>
+          <w:szCs w:val="28"/>
+        </w:rPr>
+        <w:t xml:space="preserve">, </w:t>
+      </w:r>
+    </w:p>
+    <w:p>
+      <w:pPr>
+        <w:spacing w:after="200" w:line="276" w:lineRule="auto"/>
+        <w:rPr>
+          <w:rFonts w:ascii="Times New Roman" w:hAnsi="Times New Roman" w:eastAsia="Times New Roman" w:cs="Times New Roman"/>
+          <w:b w:val="1"/>
+          <w:bCs w:val="1"/>
+          <w:color w:val="111111"/>
           <w:lang w:eastAsia="ru-RU"/>
         </w:rPr>
       </w:pPr>
       <w:r>
         <w:rPr>
-          <w:b/>
-          <w:bCs/>
-          <w:color w:val="111111"/>
-          <w:szCs w:val="28"/>
+          <w:rFonts w:ascii="Times New Roman" w:hAnsi="Times New Roman" w:eastAsia="Times New Roman" w:cs="Times New Roman"/>
+          <w:b w:val="1"/>
+          <w:bCs w:val="1"/>
+          <w:color w:val="111111"/>
         </w:rPr>
         <w:br w:type="page"/>
+      </w:r>
+    </w:p>
+    <w:p>
+      <w:pPr>
+        <w:pStyle w:val="ListParagraph"/>
+        <w:numPr>
+          <w:ilvl w:val="0"/>
+          <w:numId w:val="9"/>
+        </w:numPr>
+        <w:spacing w:after="200" w:line="276" w:lineRule="auto"/>
+        <w:rPr>
+          <w:rFonts w:ascii="Times New Roman" w:hAnsi="Times New Roman" w:eastAsia="Times New Roman" w:cs="Times New Roman"/>
+          <w:b w:val="0"/>
+          <w:bCs w:val="0"/>
+          <w:color w:val="111111"/>
+          <w:sz w:val="28"/>
+          <w:szCs w:val="28"/>
+        </w:rPr>
+      </w:pPr>
+      <w:r>
+        <w:rPr>
+          <w:rFonts w:ascii="Times New Roman" w:hAnsi="Times New Roman" w:eastAsia="Times New Roman" w:cs="Times New Roman"/>
+          <w:b w:val="0"/>
+          <w:bCs w:val="0"/>
+          <w:color w:val="111111"/>
+          <w:sz w:val="28"/>
+          <w:szCs w:val="28"/>
+        </w:rPr>
+        <w:t>Страница загрузки фотографии</w:t>
       </w:r>
     </w:p>
     <w:p>
       <w:pPr>
         <w:pStyle w:val="a5"/>
         <w:shd w:val="clear" w:color="auto" w:fill="FFFFFF" w:themeFill="background1"/>
-        <w:spacing w:before="0" w:beforeAutospacing="0" w:after="0" w:afterAutospacing="0"/>
+        <w:spacing w:before="0" w:beforeAutospacing="off" w:after="0" w:afterAutospacing="off"/>
         <w:ind w:hanging="1"/>
         <w:jc w:val="center"/>
         <w:rPr>
-          <w:b/>
-          <w:bCs/>
-          <w:color w:val="111111"/>
-          <w:sz w:val="28"/>
-          <w:szCs w:val="28"/>
-        </w:rPr>
-      </w:pPr>
-      <w:r>
-        <w:rPr>
-          <w:noProof/>
-        </w:rPr>
-        <w:lastRenderedPageBreak/>
+          <w:rFonts w:ascii="Times New Roman" w:hAnsi="Times New Roman" w:eastAsia="Times New Roman" w:cs="Times New Roman"/>
+        </w:rPr>
+      </w:pPr>
+    </w:p>
+    <w:p>
+      <w:pPr>
+        <w:pStyle w:val="a5"/>
+        <w:shd w:val="clear" w:color="auto" w:fill="FFFFFF" w:themeFill="background1"/>
+        <w:spacing w:before="0" w:beforeAutospacing="off" w:after="0" w:afterAutospacing="off" w:line="276" w:lineRule="auto"/>
+        <w:ind w:hanging="1"/>
+        <w:jc w:val="center"/>
+      </w:pPr>
+      <w:r>
         <w:drawing>
-          <wp:inline distT="0" distB="0" distL="0" distR="0" wp14:anchorId="45CD32F3" wp14:editId="6C287036">
+          <wp:inline wp14:editId="1F8876E1" wp14:anchorId="45CD32F3">
             <wp:extent cx="2619375" cy="5657850"/>
             <wp:effectExtent l="0" t="0" r="9525" b="0"/>
-            <wp:docPr id="1" name="Рисунок 1"/>
+            <wp:docPr id="1" name="Рисунок 1" title=""/>
             <wp:cNvGraphicFramePr>
-              <a:graphicFrameLocks xmlns:a="http://schemas.openxmlformats.org/drawingml/2006/main" noChangeAspect="1"/>
+              <a:graphicFrameLocks noChangeAspect="1"/>
             </wp:cNvGraphicFramePr>
-            <a:graphic xmlns:a="http://schemas.openxmlformats.org/drawingml/2006/main">
+            <a:graphic>
               <a:graphicData uri="http://schemas.openxmlformats.org/drawingml/2006/picture">
-                <pic:pic xmlns:pic="http://schemas.openxmlformats.org/drawingml/2006/picture">
+                <pic:pic>
                   <pic:nvPicPr>
-                    <pic:cNvPr id="1" name=""/>
+                    <pic:cNvPr id="0" name="Рисунок 1"/>
                     <pic:cNvPicPr/>
                   </pic:nvPicPr>
                   <pic:blipFill>
-                    <a:blip r:embed="rId9"/>
+                    <a:blip r:embed="R14c2a492894a4649">
+                      <a:extLst>
+                        <a:ext xmlns:a="http://schemas.openxmlformats.org/drawingml/2006/main" uri="{28A0092B-C50C-407E-A947-70E740481C1C}">
+                          <a14:useLocalDpi val="0"/>
+                        </a:ext>
+                      </a:extLst>
+                    </a:blip>
                     <a:stretch>
                       <a:fillRect/>
                     </a:stretch>
                   </pic:blipFill>
                   <pic:spPr>
-                    <a:xfrm>
+                    <a:xfrm rot="0" flipH="0" flipV="0">
                       <a:off x="0" y="0"/>
                       <a:ext cx="2619375" cy="5657850"/>
                     </a:xfrm>
@@ -833,132 +1364,426 @@
     </w:p>
     <w:p>
       <w:pPr>
+        <w:pStyle w:val="a5"/>
+        <w:shd w:val="clear" w:color="auto" w:fill="FFFFFF" w:themeFill="background1"/>
+        <w:spacing w:before="0" w:beforeAutospacing="off" w:after="0" w:afterAutospacing="off" w:line="276" w:lineRule="auto"/>
+        <w:ind w:hanging="1"/>
+        <w:jc w:val="center"/>
+        <w:rPr>
+          <w:rFonts w:ascii="Times New Roman" w:hAnsi="Times New Roman" w:eastAsia="Times New Roman" w:cs="Times New Roman"/>
+          <w:sz w:val="24"/>
+          <w:szCs w:val="24"/>
+        </w:rPr>
+      </w:pPr>
+    </w:p>
+    <w:p>
+      <w:pPr>
+        <w:pStyle w:val="a"/>
         <w:spacing w:after="200" w:line="276" w:lineRule="auto"/>
-        <w:rPr>
-          <w:b/>
-          <w:bCs/>
-          <w:color w:val="111111"/>
-          <w:szCs w:val="28"/>
-        </w:rPr>
-      </w:pPr>
-    </w:p>
-    <w:p>
-      <w:pPr>
+        <w:ind w:firstLine="708"/>
+        <w:rPr>
+          <w:rFonts w:ascii="Times New Roman" w:hAnsi="Times New Roman" w:eastAsia="Times New Roman" w:cs="Times New Roman"/>
+          <w:b w:val="0"/>
+          <w:bCs w:val="0"/>
+          <w:color w:val="111111"/>
+          <w:sz w:val="28"/>
+          <w:szCs w:val="28"/>
+        </w:rPr>
+      </w:pPr>
+      <w:r>
+        <w:rPr>
+          <w:rFonts w:ascii="Times New Roman" w:hAnsi="Times New Roman" w:eastAsia="Times New Roman" w:cs="Times New Roman"/>
+          <w:b w:val="0"/>
+          <w:bCs w:val="0"/>
+          <w:color w:val="111111"/>
+          <w:sz w:val="28"/>
+          <w:szCs w:val="28"/>
+        </w:rPr>
+        <w:t>Состоит из информации по использованию сервиса (</w:t>
+      </w:r>
+      <w:proofErr w:type="spellStart"/>
+      <w:r>
+        <w:rPr>
+          <w:rFonts w:ascii="Times New Roman" w:hAnsi="Times New Roman" w:eastAsia="Times New Roman" w:cs="Times New Roman"/>
+          <w:b w:val="0"/>
+          <w:bCs w:val="0"/>
+          <w:color w:val="111111"/>
+          <w:sz w:val="28"/>
+          <w:szCs w:val="28"/>
+        </w:rPr>
+        <w:t>inter</w:t>
+      </w:r>
+      <w:proofErr w:type="spellEnd"/>
+      <w:r>
+        <w:rPr>
+          <w:rFonts w:ascii="Times New Roman" w:hAnsi="Times New Roman" w:eastAsia="Times New Roman" w:cs="Times New Roman"/>
+          <w:b w:val="0"/>
+          <w:bCs w:val="0"/>
+          <w:color w:val="111111"/>
+          <w:sz w:val="28"/>
+          <w:szCs w:val="28"/>
+        </w:rPr>
+        <w:t xml:space="preserve"> </w:t>
+      </w:r>
+      <w:proofErr w:type="spellStart"/>
+      <w:r>
+        <w:rPr>
+          <w:rFonts w:ascii="Times New Roman" w:hAnsi="Times New Roman" w:eastAsia="Times New Roman" w:cs="Times New Roman"/>
+          <w:b w:val="0"/>
+          <w:bCs w:val="0"/>
+          <w:color w:val="111111"/>
+          <w:sz w:val="28"/>
+          <w:szCs w:val="28"/>
+        </w:rPr>
+        <w:t>medium</w:t>
+      </w:r>
+      <w:proofErr w:type="spellEnd"/>
+      <w:r>
+        <w:rPr>
+          <w:rFonts w:ascii="Times New Roman" w:hAnsi="Times New Roman" w:eastAsia="Times New Roman" w:cs="Times New Roman"/>
+          <w:b w:val="0"/>
+          <w:bCs w:val="0"/>
+          <w:color w:val="111111"/>
+          <w:sz w:val="28"/>
+          <w:szCs w:val="28"/>
+        </w:rPr>
+        <w:t xml:space="preserve"> 18), фотографии - примера и кнопки “</w:t>
+      </w:r>
+      <w:proofErr w:type="spellStart"/>
+      <w:r>
+        <w:rPr>
+          <w:rFonts w:ascii="Times New Roman" w:hAnsi="Times New Roman" w:eastAsia="Times New Roman" w:cs="Times New Roman"/>
+          <w:b w:val="0"/>
+          <w:bCs w:val="0"/>
+          <w:color w:val="111111"/>
+          <w:sz w:val="28"/>
+          <w:szCs w:val="28"/>
+        </w:rPr>
+        <w:t>Upload</w:t>
+      </w:r>
+      <w:proofErr w:type="spellEnd"/>
+      <w:r>
+        <w:rPr>
+          <w:rFonts w:ascii="Times New Roman" w:hAnsi="Times New Roman" w:eastAsia="Times New Roman" w:cs="Times New Roman"/>
+          <w:b w:val="0"/>
+          <w:bCs w:val="0"/>
+          <w:color w:val="111111"/>
+          <w:sz w:val="28"/>
+          <w:szCs w:val="28"/>
+        </w:rPr>
+        <w:t>” (</w:t>
+      </w:r>
+      <w:proofErr w:type="spellStart"/>
+      <w:r>
+        <w:rPr>
+          <w:rFonts w:ascii="Times New Roman" w:hAnsi="Times New Roman" w:eastAsia="Times New Roman" w:cs="Times New Roman"/>
+          <w:b w:val="0"/>
+          <w:bCs w:val="0"/>
+          <w:color w:val="111111"/>
+          <w:sz w:val="28"/>
+          <w:szCs w:val="28"/>
+        </w:rPr>
+        <w:t>open</w:t>
+      </w:r>
+      <w:proofErr w:type="spellEnd"/>
+      <w:r>
+        <w:rPr>
+          <w:rFonts w:ascii="Times New Roman" w:hAnsi="Times New Roman" w:eastAsia="Times New Roman" w:cs="Times New Roman"/>
+          <w:b w:val="0"/>
+          <w:bCs w:val="0"/>
+          <w:color w:val="111111"/>
+          <w:sz w:val="28"/>
+          <w:szCs w:val="28"/>
+        </w:rPr>
+        <w:t xml:space="preserve"> </w:t>
+      </w:r>
+      <w:proofErr w:type="spellStart"/>
+      <w:r>
+        <w:rPr>
+          <w:rFonts w:ascii="Times New Roman" w:hAnsi="Times New Roman" w:eastAsia="Times New Roman" w:cs="Times New Roman"/>
+          <w:b w:val="0"/>
+          <w:bCs w:val="0"/>
+          <w:color w:val="111111"/>
+          <w:sz w:val="28"/>
+          <w:szCs w:val="28"/>
+        </w:rPr>
+        <w:t>sans</w:t>
+      </w:r>
+      <w:proofErr w:type="spellEnd"/>
+      <w:r>
+        <w:rPr>
+          <w:rFonts w:ascii="Times New Roman" w:hAnsi="Times New Roman" w:eastAsia="Times New Roman" w:cs="Times New Roman"/>
+          <w:b w:val="0"/>
+          <w:bCs w:val="0"/>
+          <w:color w:val="111111"/>
+          <w:sz w:val="28"/>
+          <w:szCs w:val="28"/>
+        </w:rPr>
+        <w:t xml:space="preserve">, </w:t>
+      </w:r>
+      <w:proofErr w:type="spellStart"/>
+      <w:r>
+        <w:rPr>
+          <w:rFonts w:ascii="Times New Roman" w:hAnsi="Times New Roman" w:eastAsia="Times New Roman" w:cs="Times New Roman"/>
+          <w:b w:val="0"/>
+          <w:bCs w:val="0"/>
+          <w:color w:val="111111"/>
+          <w:sz w:val="28"/>
+          <w:szCs w:val="28"/>
+        </w:rPr>
+        <w:t>extra</w:t>
+      </w:r>
+      <w:proofErr w:type="spellEnd"/>
+      <w:r>
+        <w:rPr>
+          <w:rFonts w:ascii="Times New Roman" w:hAnsi="Times New Roman" w:eastAsia="Times New Roman" w:cs="Times New Roman"/>
+          <w:b w:val="0"/>
+          <w:bCs w:val="0"/>
+          <w:color w:val="111111"/>
+          <w:sz w:val="28"/>
+          <w:szCs w:val="28"/>
+        </w:rPr>
+        <w:t xml:space="preserve"> </w:t>
+      </w:r>
+      <w:proofErr w:type="spellStart"/>
+      <w:r>
+        <w:rPr>
+          <w:rFonts w:ascii="Times New Roman" w:hAnsi="Times New Roman" w:eastAsia="Times New Roman" w:cs="Times New Roman"/>
+          <w:b w:val="0"/>
+          <w:bCs w:val="0"/>
+          <w:color w:val="111111"/>
+          <w:sz w:val="28"/>
+          <w:szCs w:val="28"/>
+        </w:rPr>
+        <w:t>bold</w:t>
+      </w:r>
+      <w:proofErr w:type="spellEnd"/>
+      <w:r>
+        <w:rPr>
+          <w:rFonts w:ascii="Times New Roman" w:hAnsi="Times New Roman" w:eastAsia="Times New Roman" w:cs="Times New Roman"/>
+          <w:b w:val="0"/>
+          <w:bCs w:val="0"/>
+          <w:color w:val="111111"/>
+          <w:sz w:val="28"/>
+          <w:szCs w:val="28"/>
+        </w:rPr>
+        <w:t xml:space="preserve"> 14)</w:t>
+      </w:r>
+    </w:p>
+    <w:p>
+      <w:pPr>
+        <w:pStyle w:val="a"/>
+        <w:spacing w:after="200" w:line="276" w:lineRule="auto"/>
+        <w:ind w:firstLine="708"/>
+        <w:rPr>
+          <w:rFonts w:ascii="Times New Roman" w:hAnsi="Times New Roman" w:eastAsia="Times New Roman" w:cs="Times New Roman"/>
+          <w:b w:val="0"/>
+          <w:bCs w:val="0"/>
+          <w:color w:val="000000" w:themeColor="text1" w:themeTint="FF" w:themeShade="FF"/>
+        </w:rPr>
+      </w:pPr>
+      <w:r>
+        <w:rPr>
+          <w:rFonts w:ascii="Times New Roman" w:hAnsi="Times New Roman" w:eastAsia="Times New Roman" w:cs="Times New Roman"/>
+          <w:b w:val="0"/>
+          <w:bCs w:val="0"/>
+          <w:color w:val="111111"/>
+          <w:sz w:val="28"/>
+          <w:szCs w:val="28"/>
+        </w:rPr>
+        <w:t xml:space="preserve">При нажатии кнопки </w:t>
+      </w:r>
+      <w:r>
+        <w:rPr>
+          <w:rFonts w:ascii="Times New Roman" w:hAnsi="Times New Roman" w:eastAsia="Times New Roman" w:cs="Times New Roman"/>
+          <w:b w:val="0"/>
+          <w:bCs w:val="0"/>
+          <w:color w:val="000000" w:themeColor="text1" w:themeTint="FF" w:themeShade="FF"/>
+        </w:rPr>
+        <w:t>«</w:t>
+      </w:r>
+      <w:r>
+        <w:rPr>
+          <w:rFonts w:ascii="Times New Roman" w:hAnsi="Times New Roman" w:eastAsia="Times New Roman" w:cs="Times New Roman"/>
+          <w:b w:val="0"/>
+          <w:bCs w:val="0"/>
+          <w:color w:val="000000" w:themeColor="text1" w:themeTint="FF" w:themeShade="FF"/>
+          <w:lang w:val="en-US"/>
+        </w:rPr>
+        <w:t>Upload</w:t>
+      </w:r>
+      <w:r>
+        <w:rPr>
+          <w:rFonts w:ascii="Times New Roman" w:hAnsi="Times New Roman" w:eastAsia="Times New Roman" w:cs="Times New Roman"/>
+          <w:b w:val="0"/>
+          <w:bCs w:val="0"/>
+          <w:color w:val="000000" w:themeColor="text1" w:themeTint="FF" w:themeShade="FF"/>
+        </w:rPr>
+        <w:t>» открывается окно загрузки фотографии в зависимости от используемой ОС, отправка запроса на создание новой задачи в API</w:t>
+      </w:r>
+    </w:p>
+    <w:p>
+      <w:pPr>
+        <w:pStyle w:val="a"/>
+        <w:spacing w:after="200" w:line="276" w:lineRule="auto"/>
+        <w:ind w:firstLine="708"/>
+        <w:rPr>
+          <w:rFonts w:ascii="Times New Roman" w:hAnsi="Times New Roman" w:eastAsia="Times New Roman" w:cs="Times New Roman"/>
+          <w:b w:val="0"/>
+          <w:bCs w:val="0"/>
+          <w:color w:val="000000" w:themeColor="text1" w:themeTint="FF" w:themeShade="FF"/>
+        </w:rPr>
+      </w:pPr>
+      <w:r>
+        <w:rPr>
+          <w:rFonts w:ascii="Times New Roman" w:hAnsi="Times New Roman" w:eastAsia="Times New Roman" w:cs="Times New Roman"/>
+          <w:b w:val="0"/>
+          <w:bCs w:val="0"/>
+          <w:color w:val="000000" w:themeColor="text1" w:themeTint="FF" w:themeShade="FF"/>
+        </w:rPr>
+        <w:t xml:space="preserve">Цвет кнопки: ECD78F, при нажатии включить </w:t>
+      </w:r>
+      <w:proofErr w:type="spellStart"/>
+      <w:r>
+        <w:rPr>
+          <w:rFonts w:ascii="Times New Roman" w:hAnsi="Times New Roman" w:eastAsia="Times New Roman" w:cs="Times New Roman"/>
+          <w:b w:val="0"/>
+          <w:bCs w:val="0"/>
+          <w:color w:val="000000" w:themeColor="text1" w:themeTint="FF" w:themeShade="FF"/>
+        </w:rPr>
+        <w:t>hover</w:t>
+      </w:r>
+      <w:proofErr w:type="spellEnd"/>
+      <w:r>
+        <w:rPr>
+          <w:rFonts w:ascii="Times New Roman" w:hAnsi="Times New Roman" w:eastAsia="Times New Roman" w:cs="Times New Roman"/>
+          <w:b w:val="0"/>
+          <w:bCs w:val="0"/>
+          <w:color w:val="000000" w:themeColor="text1" w:themeTint="FF" w:themeShade="FF"/>
+        </w:rPr>
+        <w:t>: F19D9D</w:t>
+      </w:r>
+    </w:p>
+    <w:p>
+      <w:pPr>
+        <w:pStyle w:val="a"/>
         <w:spacing w:after="200" w:line="276" w:lineRule="auto"/>
         <w:ind w:firstLine="708"/>
         <w:jc w:val="both"/>
         <w:rPr>
-          <w:b/>
-          <w:bCs/>
-          <w:color w:val="111111"/>
-          <w:szCs w:val="28"/>
-        </w:rPr>
-      </w:pPr>
-      <w:r>
-        <w:rPr>
-          <w:bCs/>
-          <w:color w:val="111111"/>
-          <w:szCs w:val="28"/>
-        </w:rPr>
-        <w:t xml:space="preserve">Кнопка </w:t>
-      </w:r>
-      <w:r>
-        <w:rPr>
-          <w:color w:val="000000" w:themeColor="text1"/>
-        </w:rPr>
-        <w:t>«</w:t>
-      </w:r>
-      <w:r>
-        <w:rPr>
-          <w:color w:val="000000" w:themeColor="text1"/>
-          <w:lang w:val="en-US"/>
-        </w:rPr>
-        <w:t>Upload</w:t>
-      </w:r>
-      <w:r>
-        <w:rPr>
-          <w:color w:val="000000" w:themeColor="text1"/>
-        </w:rPr>
-        <w:t>»</w:t>
-      </w:r>
-      <w:r>
-        <w:rPr>
-          <w:color w:val="000000" w:themeColor="text1"/>
-        </w:rPr>
-        <w:t xml:space="preserve"> </w:t>
-      </w:r>
-      <w:r>
-        <w:t>—</w:t>
-      </w:r>
-      <w:r>
-        <w:t xml:space="preserve"> </w:t>
-      </w:r>
-      <w:r>
-        <w:t xml:space="preserve"> </w:t>
-      </w:r>
-      <w:r>
-        <w:t>загрузки фото, создание задачи на поиск похожего айдола</w:t>
-      </w:r>
-    </w:p>
-    <w:p>
-      <w:pPr>
+          <w:rFonts w:ascii="Times New Roman" w:hAnsi="Times New Roman" w:eastAsia="Times New Roman" w:cs="Times New Roman"/>
+          <w:b w:val="0"/>
+          <w:bCs w:val="0"/>
+          <w:sz w:val="28"/>
+          <w:szCs w:val="28"/>
+        </w:rPr>
+      </w:pPr>
+      <w:r>
+        <w:rPr>
+          <w:rFonts w:ascii="Times New Roman" w:hAnsi="Times New Roman" w:eastAsia="Times New Roman" w:cs="Times New Roman"/>
+          <w:b w:val="0"/>
+          <w:bCs w:val="0"/>
+          <w:sz w:val="28"/>
+          <w:szCs w:val="28"/>
+        </w:rPr>
+        <w:t xml:space="preserve">Изображение бесплатное, взято с </w:t>
+      </w:r>
+      <w:proofErr w:type="spellStart"/>
+      <w:r>
+        <w:rPr>
+          <w:rFonts w:ascii="Times New Roman" w:hAnsi="Times New Roman" w:eastAsia="Times New Roman" w:cs="Times New Roman"/>
+          <w:b w:val="0"/>
+          <w:bCs w:val="0"/>
+          <w:sz w:val="28"/>
+          <w:szCs w:val="28"/>
+        </w:rPr>
+        <w:t>PixelBay</w:t>
+      </w:r>
+      <w:proofErr w:type="spellEnd"/>
+    </w:p>
+    <w:p>
+      <w:pPr>
+        <w:pStyle w:val="a"/>
         <w:spacing w:after="200" w:line="276" w:lineRule="auto"/>
-        <w:rPr>
-          <w:rFonts w:eastAsia="Times New Roman" w:cs="Times New Roman"/>
-          <w:b/>
-          <w:bCs/>
-          <w:color w:val="111111"/>
-          <w:szCs w:val="28"/>
-          <w:lang w:eastAsia="ru-RU"/>
-        </w:rPr>
-      </w:pPr>
-      <w:r>
-        <w:rPr>
-          <w:b/>
-          <w:bCs/>
-          <w:color w:val="111111"/>
-          <w:szCs w:val="28"/>
+        <w:ind w:firstLine="708"/>
+        <w:jc w:val="both"/>
+        <w:rPr>
+          <w:rFonts w:ascii="Times New Roman" w:hAnsi="Times New Roman" w:eastAsia="Times New Roman" w:cs="Times New Roman"/>
+          <w:b w:val="0"/>
+          <w:bCs w:val="0"/>
+          <w:sz w:val="28"/>
+          <w:szCs w:val="28"/>
+        </w:rPr>
+      </w:pPr>
+    </w:p>
+    <w:p>
+      <w:pPr>
+        <w:rPr>
+          <w:rFonts w:ascii="Times New Roman" w:hAnsi="Times New Roman" w:eastAsia="Times New Roman" w:cs="Times New Roman"/>
+        </w:rPr>
+      </w:pPr>
+      <w:r>
+        <w:rPr>
+          <w:rFonts w:ascii="Times New Roman" w:hAnsi="Times New Roman" w:eastAsia="Times New Roman" w:cs="Times New Roman"/>
         </w:rPr>
         <w:br w:type="page"/>
       </w:r>
     </w:p>
     <w:p>
       <w:pPr>
-        <w:pStyle w:val="a5"/>
+        <w:pStyle w:val="ListParagraph"/>
+        <w:numPr>
+          <w:ilvl w:val="0"/>
+          <w:numId w:val="9"/>
+        </w:numPr>
         <w:shd w:val="clear" w:color="auto" w:fill="FFFFFF" w:themeFill="background1"/>
-        <w:spacing w:before="0" w:beforeAutospacing="0" w:after="0" w:afterAutospacing="0"/>
-        <w:ind w:left="709" w:hanging="1"/>
-        <w:jc w:val="center"/>
-        <w:rPr>
-          <w:b/>
-          <w:bCs/>
-          <w:color w:val="111111"/>
-          <w:sz w:val="28"/>
-          <w:szCs w:val="28"/>
-        </w:rPr>
-      </w:pPr>
-      <w:r>
-        <w:rPr>
-          <w:noProof/>
-        </w:rPr>
-        <w:lastRenderedPageBreak/>
+        <w:spacing w:after="200" w:line="276" w:lineRule="auto"/>
+        <w:rPr>
+          <w:rFonts w:ascii="Times New Roman" w:hAnsi="Times New Roman" w:eastAsia="Times New Roman" w:cs="Times New Roman"/>
+          <w:sz w:val="28"/>
+          <w:szCs w:val="28"/>
+        </w:rPr>
+      </w:pPr>
+      <w:r>
+        <w:rPr>
+          <w:rFonts w:ascii="Times New Roman" w:hAnsi="Times New Roman" w:eastAsia="Times New Roman" w:cs="Times New Roman"/>
+        </w:rPr>
+        <w:t>Экран загрузки</w:t>
+      </w:r>
+    </w:p>
+    <w:p>
+      <w:pPr>
+        <w:pStyle w:val="a"/>
+        <w:spacing w:after="200" w:line="276" w:lineRule="auto"/>
+        <w:ind w:left="0" w:firstLine="3240"/>
+        <w:rPr>
+          <w:rFonts w:ascii="Times New Roman" w:hAnsi="Times New Roman" w:eastAsia="Times New Roman" w:cs="Times New Roman"/>
+        </w:rPr>
+      </w:pPr>
+      <w:r>
         <w:drawing>
-          <wp:inline distT="0" distB="0" distL="0" distR="0" wp14:anchorId="1D3B3D09" wp14:editId="04A13B72">
-            <wp:extent cx="2609850" cy="7562850"/>
-            <wp:effectExtent l="0" t="0" r="0" b="0"/>
-            <wp:docPr id="4" name="Рисунок 4"/>
+          <wp:inline wp14:editId="060DF380" wp14:anchorId="54B3257C">
+            <wp:extent cx="2570853" cy="5486400"/>
+            <wp:effectExtent l="9525" t="9525" r="9525" b="9525"/>
+            <wp:docPr id="1735031767" name="" title=""/>
             <wp:cNvGraphicFramePr>
-              <a:graphicFrameLocks xmlns:a="http://schemas.openxmlformats.org/drawingml/2006/main" noChangeAspect="1"/>
+              <a:graphicFrameLocks noChangeAspect="1"/>
             </wp:cNvGraphicFramePr>
-            <a:graphic xmlns:a="http://schemas.openxmlformats.org/drawingml/2006/main">
+            <a:graphic>
               <a:graphicData uri="http://schemas.openxmlformats.org/drawingml/2006/picture">
-                <pic:pic xmlns:pic="http://schemas.openxmlformats.org/drawingml/2006/picture">
+                <pic:pic>
                   <pic:nvPicPr>
-                    <pic:cNvPr id="1" name=""/>
+                    <pic:cNvPr id="0" name=""/>
                     <pic:cNvPicPr/>
                   </pic:nvPicPr>
                   <pic:blipFill>
-                    <a:blip r:embed="rId10"/>
+                    <a:blip r:embed="Rb83943a1fe9d49de">
+                      <a:extLst>
+                        <a:ext xmlns:a="http://schemas.openxmlformats.org/drawingml/2006/main" uri="{28A0092B-C50C-407E-A947-70E740481C1C}">
+                          <a14:useLocalDpi val="0"/>
+                        </a:ext>
+                      </a:extLst>
+                    </a:blip>
                     <a:stretch>
                       <a:fillRect/>
                     </a:stretch>
@@ -966,7 +1791,197 @@
                   <pic:spPr>
                     <a:xfrm>
                       <a:off x="0" y="0"/>
-                      <a:ext cx="2609850" cy="7562850"/>
+                      <a:ext cx="2570853" cy="5486400"/>
+                    </a:xfrm>
+                    <a:prstGeom prst="rect">
+                      <a:avLst/>
+                    </a:prstGeom>
+                    <a:ln w="9525">
+                      <a:solidFill>
+                        <a:schemeClr val="bg1"/>
+                      </a:solidFill>
+                      <a:prstDash val="solid"/>
+                    </a:ln>
+                  </pic:spPr>
+                </pic:pic>
+              </a:graphicData>
+            </a:graphic>
+          </wp:inline>
+        </w:drawing>
+      </w:r>
+    </w:p>
+    <w:p>
+      <w:pPr>
+        <w:pStyle w:val="a"/>
+        <w:spacing w:after="200" w:line="276" w:lineRule="auto"/>
+        <w:ind w:left="0" w:hanging="0" w:firstLine="360"/>
+        <w:rPr>
+          <w:rFonts w:ascii="Times New Roman" w:hAnsi="Times New Roman" w:eastAsia="Times New Roman" w:cs="Times New Roman"/>
+          <w:sz w:val="28"/>
+          <w:szCs w:val="28"/>
+        </w:rPr>
+      </w:pPr>
+      <w:r>
+        <w:rPr>
+          <w:rFonts w:ascii="Times New Roman" w:hAnsi="Times New Roman" w:eastAsia="Times New Roman" w:cs="Times New Roman"/>
+          <w:sz w:val="28"/>
+          <w:szCs w:val="28"/>
+        </w:rPr>
+        <w:t>Состоит из анимации и сообщения загрузки.</w:t>
+      </w:r>
+      <w:r>
+        <w:br/>
+      </w:r>
+      <w:r>
+        <w:rPr>
+          <w:rFonts w:ascii="Times New Roman" w:hAnsi="Times New Roman" w:eastAsia="Times New Roman" w:cs="Times New Roman"/>
+          <w:sz w:val="28"/>
+          <w:szCs w:val="28"/>
+        </w:rPr>
+        <w:t>Анимацию реализовать в виде бесконечной волны из трех кругов.</w:t>
+      </w:r>
+    </w:p>
+    <w:p>
+      <w:pPr>
+        <w:pStyle w:val="a"/>
+        <w:spacing w:after="200" w:line="276" w:lineRule="auto"/>
+        <w:ind w:left="0" w:hanging="0" w:firstLine="360"/>
+        <w:rPr>
+          <w:rFonts w:ascii="Times New Roman" w:hAnsi="Times New Roman" w:eastAsia="Times New Roman" w:cs="Times New Roman"/>
+          <w:b w:val="0"/>
+          <w:bCs w:val="0"/>
+          <w:color w:val="111111"/>
+          <w:sz w:val="28"/>
+          <w:szCs w:val="28"/>
+        </w:rPr>
+      </w:pPr>
+      <w:r>
+        <w:rPr>
+          <w:rFonts w:ascii="Times New Roman" w:hAnsi="Times New Roman" w:eastAsia="Times New Roman" w:cs="Times New Roman"/>
+          <w:sz w:val="28"/>
+          <w:szCs w:val="28"/>
+        </w:rPr>
+        <w:t xml:space="preserve">Текст </w:t>
+      </w:r>
+      <w:r>
+        <w:rPr>
+          <w:rFonts w:ascii="Times New Roman" w:hAnsi="Times New Roman" w:eastAsia="Times New Roman" w:cs="Times New Roman"/>
+          <w:b w:val="0"/>
+          <w:bCs w:val="0"/>
+          <w:color w:val="111111"/>
+        </w:rPr>
+        <w:t xml:space="preserve">Inter, </w:t>
+      </w:r>
+      <w:proofErr w:type="spellStart"/>
+      <w:r>
+        <w:rPr>
+          <w:rFonts w:ascii="Times New Roman" w:hAnsi="Times New Roman" w:eastAsia="Times New Roman" w:cs="Times New Roman"/>
+          <w:b w:val="0"/>
+          <w:bCs w:val="0"/>
+          <w:color w:val="111111"/>
+        </w:rPr>
+        <w:t>medium</w:t>
+      </w:r>
+      <w:proofErr w:type="spellEnd"/>
+      <w:r>
+        <w:rPr>
+          <w:rFonts w:ascii="Times New Roman" w:hAnsi="Times New Roman" w:eastAsia="Times New Roman" w:cs="Times New Roman"/>
+          <w:b w:val="0"/>
+          <w:bCs w:val="0"/>
+          <w:color w:val="111111"/>
+        </w:rPr>
+        <w:t xml:space="preserve"> 36</w:t>
+      </w:r>
+    </w:p>
+    <w:p>
+      <w:pPr>
+        <w:spacing w:after="200" w:line="276" w:lineRule="auto"/>
+        <w:rPr>
+          <w:rFonts w:ascii="Times New Roman" w:hAnsi="Times New Roman" w:eastAsia="Times New Roman" w:cs="Times New Roman"/>
+          <w:b w:val="1"/>
+          <w:bCs w:val="1"/>
+          <w:color w:val="111111"/>
+        </w:rPr>
+      </w:pPr>
+      <w:r>
+        <w:rPr>
+          <w:rFonts w:ascii="Times New Roman" w:hAnsi="Times New Roman" w:eastAsia="Times New Roman" w:cs="Times New Roman"/>
+          <w:b w:val="1"/>
+          <w:bCs w:val="1"/>
+          <w:color w:val="111111"/>
+        </w:rPr>
+        <w:br w:type="page"/>
+      </w:r>
+    </w:p>
+    <w:p>
+      <w:pPr>
+        <w:pStyle w:val="ListParagraph"/>
+        <w:numPr>
+          <w:ilvl w:val="0"/>
+          <w:numId w:val="9"/>
+        </w:numPr>
+        <w:spacing w:after="200" w:line="276" w:lineRule="auto"/>
+        <w:rPr>
+          <w:rFonts w:ascii="Times New Roman" w:hAnsi="Times New Roman" w:eastAsia="Times New Roman" w:cs="Times New Roman"/>
+          <w:sz w:val="28"/>
+          <w:szCs w:val="28"/>
+        </w:rPr>
+      </w:pPr>
+      <w:r>
+        <w:rPr>
+          <w:rFonts w:ascii="Times New Roman" w:hAnsi="Times New Roman" w:eastAsia="Times New Roman" w:cs="Times New Roman"/>
+        </w:rPr>
+        <w:t>Страница результата</w:t>
+      </w:r>
+    </w:p>
+    <w:p>
+      <w:pPr>
+        <w:pStyle w:val="a5"/>
+        <w:shd w:val="clear" w:color="auto" w:fill="FFFFFF" w:themeFill="background1"/>
+        <w:spacing w:before="0" w:beforeAutospacing="off" w:after="0" w:afterAutospacing="off"/>
+        <w:ind w:left="709" w:hanging="1"/>
+        <w:jc w:val="center"/>
+        <w:rPr>
+          <w:rFonts w:ascii="Times New Roman" w:hAnsi="Times New Roman" w:eastAsia="Times New Roman" w:cs="Times New Roman"/>
+          <w:b w:val="1"/>
+          <w:bCs w:val="1"/>
+          <w:color w:val="111111"/>
+          <w:sz w:val="28"/>
+          <w:szCs w:val="28"/>
+        </w:rPr>
+      </w:pPr>
+      <w:r>
+        <w:drawing>
+          <wp:inline wp14:editId="6F93AA00" wp14:anchorId="1D3B3D09">
+            <wp:extent cx="2167525" cy="6281078"/>
+            <wp:effectExtent l="0" t="0" r="0" b="0"/>
+            <wp:docPr id="4" name="Рисунок 4" title=""/>
+            <wp:cNvGraphicFramePr>
+              <a:graphicFrameLocks noChangeAspect="1"/>
+            </wp:cNvGraphicFramePr>
+            <a:graphic>
+              <a:graphicData uri="http://schemas.openxmlformats.org/drawingml/2006/picture">
+                <pic:pic>
+                  <pic:nvPicPr>
+                    <pic:cNvPr id="0" name="Рисунок 4"/>
+                    <pic:cNvPicPr/>
+                  </pic:nvPicPr>
+                  <pic:blipFill>
+                    <a:blip r:embed="R2b2948898abe4d9c">
+                      <a:extLst>
+                        <a:ext xmlns:a="http://schemas.openxmlformats.org/drawingml/2006/main" uri="{28A0092B-C50C-407E-A947-70E740481C1C}">
+                          <a14:useLocalDpi val="0"/>
+                        </a:ext>
+                      </a:extLst>
+                    </a:blip>
+                    <a:stretch>
+                      <a:fillRect/>
+                    </a:stretch>
+                  </pic:blipFill>
+                  <pic:spPr>
+                    <a:xfrm rot="0" flipH="0" flipV="0">
+                      <a:off x="0" y="0"/>
+                      <a:ext cx="2167525" cy="6281078"/>
                     </a:xfrm>
                     <a:prstGeom prst="rect">
                       <a:avLst/>
@@ -983,121 +1998,422 @@
       <w:pPr>
         <w:pStyle w:val="a5"/>
         <w:shd w:val="clear" w:color="auto" w:fill="FFFFFF" w:themeFill="background1"/>
-        <w:spacing w:before="0" w:beforeAutospacing="0" w:after="0" w:afterAutospacing="0"/>
-        <w:ind w:left="709" w:hanging="1"/>
+        <w:spacing w:before="0" w:beforeAutospacing="off" w:after="0" w:afterAutospacing="off"/>
+        <w:ind w:firstLine="708"/>
         <w:jc w:val="both"/>
         <w:rPr>
-          <w:b/>
-          <w:bCs/>
-          <w:color w:val="111111"/>
-          <w:sz w:val="28"/>
-          <w:szCs w:val="28"/>
-        </w:rPr>
-      </w:pPr>
+          <w:rFonts w:ascii="Times New Roman" w:hAnsi="Times New Roman" w:eastAsia="Times New Roman" w:cs="Times New Roman"/>
+          <w:sz w:val="28"/>
+          <w:szCs w:val="28"/>
+        </w:rPr>
+      </w:pPr>
+      <w:r>
+        <w:rPr>
+          <w:rFonts w:ascii="Times New Roman" w:hAnsi="Times New Roman" w:eastAsia="Times New Roman" w:cs="Times New Roman"/>
+          <w:color w:val="111111"/>
+          <w:sz w:val="28"/>
+          <w:szCs w:val="28"/>
+        </w:rPr>
+        <w:t xml:space="preserve">Состоит из результата поиска и кнопки </w:t>
+      </w:r>
+      <w:r>
+        <w:rPr>
+          <w:rFonts w:ascii="Times New Roman" w:hAnsi="Times New Roman" w:eastAsia="Times New Roman" w:cs="Times New Roman"/>
+          <w:color w:val="000000" w:themeColor="text1" w:themeTint="FF" w:themeShade="FF"/>
+          <w:sz w:val="28"/>
+          <w:szCs w:val="28"/>
+        </w:rPr>
+        <w:t>«</w:t>
+      </w:r>
+      <w:r>
+        <w:rPr>
+          <w:rFonts w:ascii="Times New Roman" w:hAnsi="Times New Roman" w:eastAsia="Times New Roman" w:cs="Times New Roman"/>
+          <w:color w:val="000000" w:themeColor="text1" w:themeTint="FF" w:themeShade="FF"/>
+          <w:sz w:val="28"/>
+          <w:szCs w:val="28"/>
+          <w:lang w:val="en-US"/>
+        </w:rPr>
+        <w:t>Try</w:t>
+      </w:r>
+      <w:r>
+        <w:rPr>
+          <w:rFonts w:ascii="Times New Roman" w:hAnsi="Times New Roman" w:eastAsia="Times New Roman" w:cs="Times New Roman"/>
+          <w:color w:val="000000" w:themeColor="text1" w:themeTint="FF" w:themeShade="FF"/>
+          <w:sz w:val="28"/>
+          <w:szCs w:val="28"/>
+        </w:rPr>
+        <w:t xml:space="preserve"> </w:t>
+      </w:r>
+      <w:r>
+        <w:rPr>
+          <w:rFonts w:ascii="Times New Roman" w:hAnsi="Times New Roman" w:eastAsia="Times New Roman" w:cs="Times New Roman"/>
+          <w:color w:val="000000" w:themeColor="text1" w:themeTint="FF" w:themeShade="FF"/>
+          <w:sz w:val="28"/>
+          <w:szCs w:val="28"/>
+          <w:lang w:val="en-US"/>
+        </w:rPr>
+        <w:t>again</w:t>
+      </w:r>
+      <w:r>
+        <w:rPr>
+          <w:rFonts w:ascii="Times New Roman" w:hAnsi="Times New Roman" w:eastAsia="Times New Roman" w:cs="Times New Roman"/>
+          <w:color w:val="000000" w:themeColor="text1" w:themeTint="FF" w:themeShade="FF"/>
+          <w:sz w:val="28"/>
+          <w:szCs w:val="28"/>
+        </w:rPr>
+        <w:t xml:space="preserve">» </w:t>
+      </w:r>
+      <w:r>
+        <w:rPr>
+          <w:rFonts w:ascii="Times New Roman" w:hAnsi="Times New Roman" w:eastAsia="Times New Roman" w:cs="Times New Roman"/>
+          <w:b w:val="0"/>
+          <w:bCs w:val="0"/>
+          <w:color w:val="111111"/>
+          <w:sz w:val="28"/>
+          <w:szCs w:val="28"/>
+        </w:rPr>
+        <w:t>(</w:t>
+      </w:r>
+      <w:proofErr w:type="spellStart"/>
+      <w:r>
+        <w:rPr>
+          <w:rFonts w:ascii="Times New Roman" w:hAnsi="Times New Roman" w:eastAsia="Times New Roman" w:cs="Times New Roman"/>
+          <w:b w:val="0"/>
+          <w:bCs w:val="0"/>
+          <w:color w:val="111111"/>
+          <w:sz w:val="28"/>
+          <w:szCs w:val="28"/>
+        </w:rPr>
+        <w:t>open</w:t>
+      </w:r>
+      <w:proofErr w:type="spellEnd"/>
+      <w:r>
+        <w:rPr>
+          <w:rFonts w:ascii="Times New Roman" w:hAnsi="Times New Roman" w:eastAsia="Times New Roman" w:cs="Times New Roman"/>
+          <w:b w:val="0"/>
+          <w:bCs w:val="0"/>
+          <w:color w:val="111111"/>
+          <w:sz w:val="28"/>
+          <w:szCs w:val="28"/>
+        </w:rPr>
+        <w:t xml:space="preserve"> </w:t>
+      </w:r>
+      <w:proofErr w:type="spellStart"/>
+      <w:r>
+        <w:rPr>
+          <w:rFonts w:ascii="Times New Roman" w:hAnsi="Times New Roman" w:eastAsia="Times New Roman" w:cs="Times New Roman"/>
+          <w:b w:val="0"/>
+          <w:bCs w:val="0"/>
+          <w:color w:val="111111"/>
+          <w:sz w:val="28"/>
+          <w:szCs w:val="28"/>
+        </w:rPr>
+        <w:t>sans</w:t>
+      </w:r>
+      <w:proofErr w:type="spellEnd"/>
+      <w:r>
+        <w:rPr>
+          <w:rFonts w:ascii="Times New Roman" w:hAnsi="Times New Roman" w:eastAsia="Times New Roman" w:cs="Times New Roman"/>
+          <w:b w:val="0"/>
+          <w:bCs w:val="0"/>
+          <w:color w:val="111111"/>
+          <w:sz w:val="28"/>
+          <w:szCs w:val="28"/>
+        </w:rPr>
+        <w:t xml:space="preserve">, </w:t>
+      </w:r>
+      <w:proofErr w:type="spellStart"/>
+      <w:r>
+        <w:rPr>
+          <w:rFonts w:ascii="Times New Roman" w:hAnsi="Times New Roman" w:eastAsia="Times New Roman" w:cs="Times New Roman"/>
+          <w:b w:val="0"/>
+          <w:bCs w:val="0"/>
+          <w:color w:val="111111"/>
+          <w:sz w:val="28"/>
+          <w:szCs w:val="28"/>
+        </w:rPr>
+        <w:t>extra</w:t>
+      </w:r>
+      <w:proofErr w:type="spellEnd"/>
+      <w:r>
+        <w:rPr>
+          <w:rFonts w:ascii="Times New Roman" w:hAnsi="Times New Roman" w:eastAsia="Times New Roman" w:cs="Times New Roman"/>
+          <w:b w:val="0"/>
+          <w:bCs w:val="0"/>
+          <w:color w:val="111111"/>
+          <w:sz w:val="28"/>
+          <w:szCs w:val="28"/>
+        </w:rPr>
+        <w:t xml:space="preserve"> </w:t>
+      </w:r>
+      <w:proofErr w:type="spellStart"/>
+      <w:r>
+        <w:rPr>
+          <w:rFonts w:ascii="Times New Roman" w:hAnsi="Times New Roman" w:eastAsia="Times New Roman" w:cs="Times New Roman"/>
+          <w:b w:val="0"/>
+          <w:bCs w:val="0"/>
+          <w:color w:val="111111"/>
+          <w:sz w:val="28"/>
+          <w:szCs w:val="28"/>
+        </w:rPr>
+        <w:t>bold</w:t>
+      </w:r>
+      <w:proofErr w:type="spellEnd"/>
+      <w:r>
+        <w:rPr>
+          <w:rFonts w:ascii="Times New Roman" w:hAnsi="Times New Roman" w:eastAsia="Times New Roman" w:cs="Times New Roman"/>
+          <w:b w:val="0"/>
+          <w:bCs w:val="0"/>
+          <w:color w:val="111111"/>
+          <w:sz w:val="28"/>
+          <w:szCs w:val="28"/>
+        </w:rPr>
+        <w:t xml:space="preserve"> 14)</w:t>
+      </w:r>
+      <w:r>
+        <w:rPr>
+          <w:rFonts w:ascii="Times New Roman" w:hAnsi="Times New Roman" w:eastAsia="Times New Roman" w:cs="Times New Roman"/>
+          <w:color w:val="000000" w:themeColor="text1" w:themeTint="FF" w:themeShade="FF"/>
+          <w:sz w:val="28"/>
+          <w:szCs w:val="28"/>
+        </w:rPr>
+        <w:t xml:space="preserve"> </w:t>
+      </w:r>
+      <w:r>
+        <w:rPr>
+          <w:rFonts w:ascii="Times New Roman" w:hAnsi="Times New Roman" w:eastAsia="Times New Roman" w:cs="Times New Roman"/>
+          <w:sz w:val="28"/>
+          <w:szCs w:val="28"/>
+        </w:rPr>
+        <w:t>— запуск новой сессии.</w:t>
+      </w:r>
+      <w:bookmarkStart w:name="_GoBack" w:id="1"/>
+      <w:bookmarkEnd w:id="1"/>
     </w:p>
     <w:p>
       <w:pPr>
         <w:pStyle w:val="a5"/>
         <w:shd w:val="clear" w:color="auto" w:fill="FFFFFF" w:themeFill="background1"/>
-        <w:spacing w:before="0" w:beforeAutospacing="0" w:after="0" w:afterAutospacing="0"/>
+        <w:spacing w:before="0" w:beforeAutospacing="off" w:after="0" w:afterAutospacing="off"/>
         <w:ind w:firstLine="708"/>
         <w:jc w:val="both"/>
         <w:rPr>
-          <w:b/>
-          <w:bCs/>
-          <w:color w:val="111111"/>
-          <w:sz w:val="28"/>
-          <w:szCs w:val="28"/>
-        </w:rPr>
-      </w:pPr>
-      <w:r>
-        <w:rPr>
-          <w:bCs/>
-          <w:color w:val="111111"/>
-          <w:sz w:val="28"/>
-          <w:szCs w:val="28"/>
-        </w:rPr>
-        <w:t>Результат поиска и к</w:t>
-      </w:r>
-      <w:r>
-        <w:rPr>
-          <w:bCs/>
-          <w:color w:val="111111"/>
-          <w:sz w:val="28"/>
-          <w:szCs w:val="28"/>
-        </w:rPr>
-        <w:t xml:space="preserve">нопка </w:t>
-      </w:r>
-      <w:r>
-        <w:rPr>
-          <w:color w:val="000000" w:themeColor="text1"/>
-          <w:sz w:val="28"/>
-          <w:szCs w:val="28"/>
-        </w:rPr>
-        <w:t>«</w:t>
-      </w:r>
-      <w:r>
-        <w:rPr>
-          <w:color w:val="000000" w:themeColor="text1"/>
-          <w:sz w:val="28"/>
-          <w:szCs w:val="28"/>
-          <w:lang w:val="en-US"/>
-        </w:rPr>
-        <w:t>Try</w:t>
-      </w:r>
-      <w:r>
-        <w:rPr>
-          <w:color w:val="000000" w:themeColor="text1"/>
+          <w:rFonts w:ascii="Times New Roman" w:hAnsi="Times New Roman" w:eastAsia="Times New Roman" w:cs="Times New Roman"/>
+          <w:sz w:val="28"/>
+          <w:szCs w:val="28"/>
+        </w:rPr>
+      </w:pPr>
+      <w:r>
+        <w:rPr>
+          <w:rFonts w:ascii="Times New Roman" w:hAnsi="Times New Roman" w:eastAsia="Times New Roman" w:cs="Times New Roman"/>
+          <w:sz w:val="28"/>
+          <w:szCs w:val="28"/>
+        </w:rPr>
+        <w:t xml:space="preserve">Результат поиска состоит из информации об </w:t>
+      </w:r>
+      <w:proofErr w:type="spellStart"/>
+      <w:r>
+        <w:rPr>
+          <w:rFonts w:ascii="Times New Roman" w:hAnsi="Times New Roman" w:eastAsia="Times New Roman" w:cs="Times New Roman"/>
+          <w:sz w:val="28"/>
+          <w:szCs w:val="28"/>
+        </w:rPr>
+        <w:t>айдоле</w:t>
+      </w:r>
+      <w:proofErr w:type="spellEnd"/>
+      <w:r>
+        <w:rPr>
+          <w:rFonts w:ascii="Times New Roman" w:hAnsi="Times New Roman" w:eastAsia="Times New Roman" w:cs="Times New Roman"/>
+          <w:sz w:val="28"/>
+          <w:szCs w:val="28"/>
+        </w:rPr>
+        <w:t xml:space="preserve"> таких как его фотография, ФИО, возможна интеграция с внешних источников и т.д. W.I.P.</w:t>
+      </w:r>
+    </w:p>
+    <w:p>
+      <w:pPr>
+        <w:pStyle w:val="a5"/>
+        <w:shd w:val="clear" w:color="auto" w:fill="FFFFFF" w:themeFill="background1"/>
+        <w:spacing w:before="0" w:beforeAutospacing="off" w:after="0" w:afterAutospacing="off"/>
+        <w:ind w:firstLine="708"/>
+        <w:jc w:val="both"/>
+        <w:rPr>
+          <w:rFonts w:ascii="Times New Roman" w:hAnsi="Times New Roman" w:eastAsia="Times New Roman" w:cs="Times New Roman"/>
+          <w:sz w:val="28"/>
+          <w:szCs w:val="28"/>
+        </w:rPr>
+      </w:pPr>
+      <w:r>
+        <w:rPr>
+          <w:rFonts w:ascii="Times New Roman" w:hAnsi="Times New Roman" w:eastAsia="Times New Roman" w:cs="Times New Roman"/>
+          <w:sz w:val="28"/>
+          <w:szCs w:val="28"/>
+        </w:rPr>
+        <w:t>Приветственный текст (</w:t>
+      </w:r>
+      <w:proofErr w:type="spellStart"/>
+      <w:r>
+        <w:rPr>
+          <w:rFonts w:ascii="Times New Roman" w:hAnsi="Times New Roman" w:eastAsia="Times New Roman" w:cs="Times New Roman"/>
+          <w:sz w:val="28"/>
+          <w:szCs w:val="28"/>
+        </w:rPr>
+        <w:t>inter</w:t>
+      </w:r>
+      <w:proofErr w:type="spellEnd"/>
+      <w:r>
+        <w:rPr>
+          <w:rFonts w:ascii="Times New Roman" w:hAnsi="Times New Roman" w:eastAsia="Times New Roman" w:cs="Times New Roman"/>
           <w:sz w:val="28"/>
           <w:szCs w:val="28"/>
         </w:rPr>
         <w:t xml:space="preserve"> </w:t>
       </w:r>
-      <w:r>
-        <w:rPr>
-          <w:color w:val="000000" w:themeColor="text1"/>
-          <w:sz w:val="28"/>
-          <w:szCs w:val="28"/>
-          <w:lang w:val="en-US"/>
-        </w:rPr>
-        <w:t>again</w:t>
-      </w:r>
-      <w:r>
-        <w:rPr>
-          <w:color w:val="000000" w:themeColor="text1"/>
-          <w:sz w:val="28"/>
-          <w:szCs w:val="28"/>
-        </w:rPr>
-        <w:t>»</w:t>
-      </w:r>
-      <w:r>
-        <w:rPr>
-          <w:color w:val="000000" w:themeColor="text1"/>
+      <w:proofErr w:type="spellStart"/>
+      <w:r>
+        <w:rPr>
+          <w:rFonts w:ascii="Times New Roman" w:hAnsi="Times New Roman" w:eastAsia="Times New Roman" w:cs="Times New Roman"/>
+          <w:sz w:val="28"/>
+          <w:szCs w:val="28"/>
+        </w:rPr>
+        <w:t>meddium</w:t>
+      </w:r>
+      <w:proofErr w:type="spellEnd"/>
+      <w:r>
+        <w:rPr>
+          <w:rFonts w:ascii="Times New Roman" w:hAnsi="Times New Roman" w:eastAsia="Times New Roman" w:cs="Times New Roman"/>
+          <w:sz w:val="28"/>
+          <w:szCs w:val="28"/>
+        </w:rPr>
+        <w:t xml:space="preserve"> 36 </w:t>
+      </w:r>
+      <w:proofErr w:type="spellStart"/>
+      <w:r>
+        <w:rPr>
+          <w:rFonts w:ascii="Times New Roman" w:hAnsi="Times New Roman" w:eastAsia="Times New Roman" w:cs="Times New Roman"/>
+          <w:sz w:val="28"/>
+          <w:szCs w:val="28"/>
+        </w:rPr>
+        <w:t>absolute</w:t>
+      </w:r>
+      <w:proofErr w:type="spellEnd"/>
+      <w:r>
+        <w:rPr>
+          <w:rFonts w:ascii="Times New Roman" w:hAnsi="Times New Roman" w:eastAsia="Times New Roman" w:cs="Times New Roman"/>
+          <w:sz w:val="28"/>
+          <w:szCs w:val="28"/>
+        </w:rPr>
+        <w:t>)</w:t>
+      </w:r>
+    </w:p>
+    <w:p>
+      <w:pPr>
+        <w:pStyle w:val="a5"/>
+        <w:shd w:val="clear" w:color="auto" w:fill="FFFFFF" w:themeFill="background1"/>
+        <w:spacing w:before="0" w:beforeAutospacing="off" w:after="0" w:afterAutospacing="off"/>
+        <w:ind w:firstLine="708"/>
+        <w:jc w:val="both"/>
+        <w:rPr>
+          <w:rFonts w:ascii="Times New Roman" w:hAnsi="Times New Roman" w:eastAsia="Times New Roman" w:cs="Times New Roman"/>
+          <w:sz w:val="28"/>
+          <w:szCs w:val="28"/>
+        </w:rPr>
+      </w:pPr>
+      <w:r>
+        <w:rPr>
+          <w:rFonts w:ascii="Times New Roman" w:hAnsi="Times New Roman" w:eastAsia="Times New Roman" w:cs="Times New Roman"/>
+          <w:sz w:val="28"/>
+          <w:szCs w:val="28"/>
+        </w:rPr>
+        <w:t>Основной текст (</w:t>
+      </w:r>
+      <w:proofErr w:type="spellStart"/>
+      <w:r>
+        <w:rPr>
+          <w:rFonts w:ascii="Times New Roman" w:hAnsi="Times New Roman" w:eastAsia="Times New Roman" w:cs="Times New Roman"/>
+          <w:sz w:val="28"/>
+          <w:szCs w:val="28"/>
+        </w:rPr>
+        <w:t>inter</w:t>
+      </w:r>
+      <w:proofErr w:type="spellEnd"/>
+      <w:r>
+        <w:rPr>
+          <w:rFonts w:ascii="Times New Roman" w:hAnsi="Times New Roman" w:eastAsia="Times New Roman" w:cs="Times New Roman"/>
           <w:sz w:val="28"/>
           <w:szCs w:val="28"/>
         </w:rPr>
         <w:t xml:space="preserve"> </w:t>
       </w:r>
-      <w:r>
-        <w:rPr>
-          <w:sz w:val="28"/>
-          <w:szCs w:val="28"/>
-        </w:rPr>
-        <w:t>—</w:t>
-      </w:r>
-      <w:r>
-        <w:rPr>
-          <w:sz w:val="28"/>
-          <w:szCs w:val="28"/>
-        </w:rPr>
-        <w:t xml:space="preserve"> запуск новой сессии.</w:t>
-      </w:r>
-      <w:bookmarkStart w:id="1" w:name="_GoBack"/>
-      <w:bookmarkEnd w:id="1"/>
+      <w:proofErr w:type="spellStart"/>
+      <w:r>
+        <w:rPr>
+          <w:rFonts w:ascii="Times New Roman" w:hAnsi="Times New Roman" w:eastAsia="Times New Roman" w:cs="Times New Roman"/>
+          <w:sz w:val="28"/>
+          <w:szCs w:val="28"/>
+        </w:rPr>
+        <w:t>medium</w:t>
+      </w:r>
+      <w:proofErr w:type="spellEnd"/>
+      <w:r>
+        <w:rPr>
+          <w:rFonts w:ascii="Times New Roman" w:hAnsi="Times New Roman" w:eastAsia="Times New Roman" w:cs="Times New Roman"/>
+          <w:sz w:val="28"/>
+          <w:szCs w:val="28"/>
+        </w:rPr>
+        <w:t xml:space="preserve"> 18 </w:t>
+      </w:r>
+      <w:r>
+        <w:rPr>
+          <w:rFonts w:ascii="Times New Roman" w:hAnsi="Times New Roman" w:eastAsia="Times New Roman" w:cs="Times New Roman"/>
+          <w:b w:val="0"/>
+          <w:bCs w:val="0"/>
+          <w:color w:val="111111"/>
+          <w:sz w:val="28"/>
+          <w:szCs w:val="28"/>
+        </w:rPr>
+        <w:t>absolute</w:t>
+      </w:r>
+      <w:r>
+        <w:rPr>
+          <w:rFonts w:ascii="Times New Roman" w:hAnsi="Times New Roman" w:eastAsia="Times New Roman" w:cs="Times New Roman"/>
+          <w:sz w:val="28"/>
+          <w:szCs w:val="28"/>
+        </w:rPr>
+        <w:t>)</w:t>
+      </w:r>
+    </w:p>
+    <w:p>
+      <w:pPr>
+        <w:pStyle w:val="a5"/>
+        <w:shd w:val="clear" w:color="auto" w:fill="FFFFFF" w:themeFill="background1"/>
+        <w:spacing w:before="0" w:beforeAutospacing="off" w:after="0" w:afterAutospacing="off"/>
+        <w:ind w:firstLine="708"/>
+        <w:jc w:val="both"/>
+        <w:rPr>
+          <w:rFonts w:ascii="Times New Roman" w:hAnsi="Times New Roman" w:eastAsia="Times New Roman" w:cs="Times New Roman"/>
+          <w:sz w:val="24"/>
+          <w:szCs w:val="24"/>
+        </w:rPr>
+      </w:pPr>
+    </w:p>
+    <w:p>
+      <w:pPr>
+        <w:pStyle w:val="a5"/>
+        <w:shd w:val="clear" w:color="auto" w:fill="FFFFFF" w:themeFill="background1"/>
+        <w:spacing w:before="0" w:beforeAutospacing="off" w:after="0" w:afterAutospacing="off"/>
+        <w:ind w:firstLine="708"/>
+        <w:jc w:val="both"/>
+        <w:rPr>
+          <w:rFonts w:ascii="Times New Roman" w:hAnsi="Times New Roman" w:eastAsia="Times New Roman" w:cs="Times New Roman"/>
+          <w:sz w:val="24"/>
+          <w:szCs w:val="24"/>
+        </w:rPr>
+      </w:pPr>
     </w:p>
     <w:sectPr>
       <w:footerReference w:type="default" r:id="rId11"/>
-      <w:pgSz w:w="11906" w:h="16838"/>
+      <w:pgSz w:w="11906" w:h="16838" w:orient="portrait"/>
       <w:pgMar w:top="1134" w:right="851" w:bottom="1134" w:left="1134" w:header="709" w:footer="709" w:gutter="0"/>
       <w:cols w:space="708"/>
       <w:titlePg/>
@@ -1208,6 +2524,90 @@
 
 <file path=word/numbering.xml><?xml version="1.0" encoding="utf-8"?>
 <w:numbering xmlns:wpc="http://schemas.microsoft.com/office/word/2010/wordprocessingCanvas" xmlns:cx="http://schemas.microsoft.com/office/drawing/2014/chartex" xmlns:mc="http://schemas.openxmlformats.org/markup-compatibility/2006" xmlns:o="urn:schemas-microsoft-com:office:office" xmlns:r="http://schemas.openxmlformats.org/officeDocument/2006/relationships" xmlns:m="http://schemas.openxmlformats.org/officeDocument/2006/math" xmlns:v="urn:schemas-microsoft-com:vml" xmlns:wp14="http://schemas.microsoft.com/office/word/2010/wordprocessingDrawing" xmlns:wp="http://schemas.openxmlformats.org/drawingml/2006/wordprocessingDrawing" xmlns:w10="urn:schemas-microsoft-com:office:word" xmlns:w="http://schemas.openxmlformats.org/wordprocessingml/2006/main" xmlns:w14="http://schemas.microsoft.com/office/word/2010/wordml" xmlns:w15="http://schemas.microsoft.com/office/word/2012/wordml" xmlns:w16se="http://schemas.microsoft.com/office/word/2015/wordml/symex" xmlns:wpg="http://schemas.microsoft.com/office/word/2010/wordprocessingGroup" xmlns:wpi="http://schemas.microsoft.com/office/word/2010/wordprocessingInk" xmlns:wne="http://schemas.microsoft.com/office/word/2006/wordml" xmlns:wps="http://schemas.microsoft.com/office/word/2010/wordprocessingShape" mc:Ignorable="w14 w15 w16se wp14">
+  <w:abstractNum xmlns:w="http://schemas.openxmlformats.org/wordprocessingml/2006/main" w:abstractNumId="3">
+    <w:multiLevelType xmlns:w="http://schemas.openxmlformats.org/wordprocessingml/2006/main" w:val="hybridMultilevel"/>
+    <w:lvl xmlns:w="http://schemas.openxmlformats.org/wordprocessingml/2006/main" w:ilvl="0">
+      <w:start w:val="1"/>
+      <w:numFmt w:val="decimal"/>
+      <w:lvlText w:val="%1."/>
+      <w:lvlJc w:val="left"/>
+      <w:pPr>
+        <w:ind w:left="720" w:hanging="360"/>
+      </w:pPr>
+    </w:lvl>
+    <w:lvl xmlns:w="http://schemas.openxmlformats.org/wordprocessingml/2006/main" w:ilvl="1">
+      <w:start w:val="1"/>
+      <w:numFmt w:val="lowerLetter"/>
+      <w:lvlText w:val="%2."/>
+      <w:lvlJc w:val="left"/>
+      <w:pPr>
+        <w:ind w:left="1440" w:hanging="360"/>
+      </w:pPr>
+    </w:lvl>
+    <w:lvl xmlns:w="http://schemas.openxmlformats.org/wordprocessingml/2006/main" w:ilvl="2">
+      <w:start w:val="1"/>
+      <w:numFmt w:val="lowerRoman"/>
+      <w:lvlText w:val="%3."/>
+      <w:lvlJc w:val="right"/>
+      <w:pPr>
+        <w:ind w:left="2160" w:hanging="180"/>
+      </w:pPr>
+    </w:lvl>
+    <w:lvl xmlns:w="http://schemas.openxmlformats.org/wordprocessingml/2006/main" w:ilvl="3">
+      <w:start w:val="1"/>
+      <w:numFmt w:val="decimal"/>
+      <w:lvlText w:val="%4."/>
+      <w:lvlJc w:val="left"/>
+      <w:pPr>
+        <w:ind w:left="2880" w:hanging="360"/>
+      </w:pPr>
+    </w:lvl>
+    <w:lvl xmlns:w="http://schemas.openxmlformats.org/wordprocessingml/2006/main" w:ilvl="4">
+      <w:start w:val="1"/>
+      <w:numFmt w:val="lowerLetter"/>
+      <w:lvlText w:val="%5."/>
+      <w:lvlJc w:val="left"/>
+      <w:pPr>
+        <w:ind w:left="3600" w:hanging="360"/>
+      </w:pPr>
+    </w:lvl>
+    <w:lvl xmlns:w="http://schemas.openxmlformats.org/wordprocessingml/2006/main" w:ilvl="5">
+      <w:start w:val="1"/>
+      <w:numFmt w:val="lowerRoman"/>
+      <w:lvlText w:val="%6."/>
+      <w:lvlJc w:val="right"/>
+      <w:pPr>
+        <w:ind w:left="4320" w:hanging="180"/>
+      </w:pPr>
+    </w:lvl>
+    <w:lvl xmlns:w="http://schemas.openxmlformats.org/wordprocessingml/2006/main" w:ilvl="6">
+      <w:start w:val="1"/>
+      <w:numFmt w:val="decimal"/>
+      <w:lvlText w:val="%7."/>
+      <w:lvlJc w:val="left"/>
+      <w:pPr>
+        <w:ind w:left="5040" w:hanging="360"/>
+      </w:pPr>
+    </w:lvl>
+    <w:lvl xmlns:w="http://schemas.openxmlformats.org/wordprocessingml/2006/main" w:ilvl="7">
+      <w:start w:val="1"/>
+      <w:numFmt w:val="lowerLetter"/>
+      <w:lvlText w:val="%8."/>
+      <w:lvlJc w:val="left"/>
+      <w:pPr>
+        <w:ind w:left="5760" w:hanging="360"/>
+      </w:pPr>
+    </w:lvl>
+    <w:lvl xmlns:w="http://schemas.openxmlformats.org/wordprocessingml/2006/main" w:ilvl="8">
+      <w:start w:val="1"/>
+      <w:numFmt w:val="lowerRoman"/>
+      <w:lvlText w:val="%9."/>
+      <w:lvlJc w:val="right"/>
+      <w:pPr>
+        <w:ind w:left="6480" w:hanging="180"/>
+      </w:pPr>
+    </w:lvl>
+  </w:abstractNum>
   <w:abstractNum w:abstractNumId="0" w15:restartNumberingAfterBreak="0">
     <w:nsid w:val="4AAA2648"/>
     <w:multiLevelType w:val="hybridMultilevel"/>
@@ -1503,6 +2903,9 @@
       </w:rPr>
     </w:lvl>
   </w:abstractNum>
+  <w:num w:numId="9">
+    <w:abstractNumId w:val="3"/>
+  </w:num>
   <w:num w:numId="1">
     <w:abstractNumId w:val="1"/>
   </w:num>
@@ -1535,7 +2938,7 @@
   <w:docDefaults>
     <w:rPrDefault>
       <w:rPr>
-        <w:rFonts w:asciiTheme="minorHAnsi" w:eastAsiaTheme="minorHAnsi" w:hAnsiTheme="minorHAnsi" w:cstheme="minorBidi"/>
+        <w:rFonts w:asciiTheme="minorHAnsi" w:hAnsiTheme="minorHAnsi" w:eastAsiaTheme="minorHAnsi" w:cstheme="minorBidi"/>
         <w:sz w:val="22"/>
         <w:szCs w:val="22"/>
         <w:lang w:val="ru-RU" w:eastAsia="en-US" w:bidi="ar-SA"/>
@@ -1550,14 +2953,14 @@
   <w:latentStyles w:defLockedState="0" w:defUIPriority="99" w:defSemiHidden="0" w:defUnhideWhenUsed="0" w:defQFormat="0" w:count="371">
     <w:lsdException w:name="Normal" w:uiPriority="0" w:qFormat="1"/>
     <w:lsdException w:name="heading 1" w:uiPriority="9" w:qFormat="1"/>
-    <w:lsdException w:name="heading 2" w:semiHidden="1" w:uiPriority="9" w:unhideWhenUsed="1" w:qFormat="1"/>
-    <w:lsdException w:name="heading 3" w:semiHidden="1" w:uiPriority="9" w:unhideWhenUsed="1" w:qFormat="1"/>
-    <w:lsdException w:name="heading 4" w:semiHidden="1" w:uiPriority="9" w:unhideWhenUsed="1" w:qFormat="1"/>
-    <w:lsdException w:name="heading 5" w:semiHidden="1" w:uiPriority="9" w:unhideWhenUsed="1" w:qFormat="1"/>
-    <w:lsdException w:name="heading 6" w:semiHidden="1" w:uiPriority="9" w:unhideWhenUsed="1" w:qFormat="1"/>
-    <w:lsdException w:name="heading 7" w:semiHidden="1" w:uiPriority="9" w:unhideWhenUsed="1" w:qFormat="1"/>
-    <w:lsdException w:name="heading 8" w:semiHidden="1" w:uiPriority="9" w:unhideWhenUsed="1" w:qFormat="1"/>
-    <w:lsdException w:name="heading 9" w:semiHidden="1" w:uiPriority="9" w:unhideWhenUsed="1" w:qFormat="1"/>
+    <w:lsdException w:name="heading 2" w:uiPriority="9" w:semiHidden="1" w:unhideWhenUsed="1" w:qFormat="1"/>
+    <w:lsdException w:name="heading 3" w:uiPriority="9" w:semiHidden="1" w:unhideWhenUsed="1" w:qFormat="1"/>
+    <w:lsdException w:name="heading 4" w:uiPriority="9" w:semiHidden="1" w:unhideWhenUsed="1" w:qFormat="1"/>
+    <w:lsdException w:name="heading 5" w:uiPriority="9" w:semiHidden="1" w:unhideWhenUsed="1" w:qFormat="1"/>
+    <w:lsdException w:name="heading 6" w:uiPriority="9" w:semiHidden="1" w:unhideWhenUsed="1" w:qFormat="1"/>
+    <w:lsdException w:name="heading 7" w:uiPriority="9" w:semiHidden="1" w:unhideWhenUsed="1" w:qFormat="1"/>
+    <w:lsdException w:name="heading 8" w:uiPriority="9" w:semiHidden="1" w:unhideWhenUsed="1" w:qFormat="1"/>
+    <w:lsdException w:name="heading 9" w:uiPriority="9" w:semiHidden="1" w:unhideWhenUsed="1" w:qFormat="1"/>
     <w:lsdException w:name="index 1" w:semiHidden="1" w:unhideWhenUsed="1"/>
     <w:lsdException w:name="index 2" w:semiHidden="1" w:unhideWhenUsed="1"/>
     <w:lsdException w:name="index 3" w:semiHidden="1" w:unhideWhenUsed="1"/>
@@ -1567,22 +2970,22 @@
     <w:lsdException w:name="index 7" w:semiHidden="1" w:unhideWhenUsed="1"/>
     <w:lsdException w:name="index 8" w:semiHidden="1" w:unhideWhenUsed="1"/>
     <w:lsdException w:name="index 9" w:semiHidden="1" w:unhideWhenUsed="1"/>
-    <w:lsdException w:name="toc 1" w:semiHidden="1" w:uiPriority="39" w:unhideWhenUsed="1"/>
-    <w:lsdException w:name="toc 2" w:semiHidden="1" w:uiPriority="39" w:unhideWhenUsed="1"/>
-    <w:lsdException w:name="toc 3" w:semiHidden="1" w:uiPriority="39" w:unhideWhenUsed="1"/>
-    <w:lsdException w:name="toc 4" w:semiHidden="1" w:uiPriority="39" w:unhideWhenUsed="1"/>
-    <w:lsdException w:name="toc 5" w:semiHidden="1" w:uiPriority="39" w:unhideWhenUsed="1"/>
-    <w:lsdException w:name="toc 6" w:semiHidden="1" w:uiPriority="39" w:unhideWhenUsed="1"/>
-    <w:lsdException w:name="toc 7" w:semiHidden="1" w:uiPriority="39" w:unhideWhenUsed="1"/>
-    <w:lsdException w:name="toc 8" w:semiHidden="1" w:uiPriority="39" w:unhideWhenUsed="1"/>
-    <w:lsdException w:name="toc 9" w:semiHidden="1" w:uiPriority="39" w:unhideWhenUsed="1"/>
+    <w:lsdException w:name="toc 1" w:uiPriority="39" w:semiHidden="1" w:unhideWhenUsed="1"/>
+    <w:lsdException w:name="toc 2" w:uiPriority="39" w:semiHidden="1" w:unhideWhenUsed="1"/>
+    <w:lsdException w:name="toc 3" w:uiPriority="39" w:semiHidden="1" w:unhideWhenUsed="1"/>
+    <w:lsdException w:name="toc 4" w:uiPriority="39" w:semiHidden="1" w:unhideWhenUsed="1"/>
+    <w:lsdException w:name="toc 5" w:uiPriority="39" w:semiHidden="1" w:unhideWhenUsed="1"/>
+    <w:lsdException w:name="toc 6" w:uiPriority="39" w:semiHidden="1" w:unhideWhenUsed="1"/>
+    <w:lsdException w:name="toc 7" w:uiPriority="39" w:semiHidden="1" w:unhideWhenUsed="1"/>
+    <w:lsdException w:name="toc 8" w:uiPriority="39" w:semiHidden="1" w:unhideWhenUsed="1"/>
+    <w:lsdException w:name="toc 9" w:uiPriority="39" w:semiHidden="1" w:unhideWhenUsed="1"/>
     <w:lsdException w:name="Normal Indent" w:semiHidden="1" w:unhideWhenUsed="1"/>
     <w:lsdException w:name="footnote text" w:semiHidden="1" w:unhideWhenUsed="1"/>
     <w:lsdException w:name="annotation text" w:semiHidden="1" w:unhideWhenUsed="1"/>
     <w:lsdException w:name="header" w:semiHidden="1" w:unhideWhenUsed="1"/>
     <w:lsdException w:name="footer" w:semiHidden="1" w:unhideWhenUsed="1"/>
     <w:lsdException w:name="index heading" w:semiHidden="1" w:unhideWhenUsed="1"/>
-    <w:lsdException w:name="caption" w:semiHidden="1" w:uiPriority="35" w:unhideWhenUsed="1" w:qFormat="1"/>
+    <w:lsdException w:name="caption" w:uiPriority="35" w:semiHidden="1" w:unhideWhenUsed="1" w:qFormat="1"/>
     <w:lsdException w:name="table of figures" w:semiHidden="1" w:unhideWhenUsed="1"/>
     <w:lsdException w:name="envelope address" w:semiHidden="1" w:unhideWhenUsed="1"/>
     <w:lsdException w:name="envelope return" w:semiHidden="1" w:unhideWhenUsed="1"/>
@@ -1613,7 +3016,7 @@
     <w:lsdException w:name="Title" w:uiPriority="10" w:qFormat="1"/>
     <w:lsdException w:name="Closing" w:semiHidden="1" w:unhideWhenUsed="1"/>
     <w:lsdException w:name="Signature" w:semiHidden="1" w:unhideWhenUsed="1"/>
-    <w:lsdException w:name="Default Paragraph Font" w:semiHidden="1" w:uiPriority="1" w:unhideWhenUsed="1"/>
+    <w:lsdException w:name="Default Paragraph Font" w:uiPriority="1" w:semiHidden="1" w:unhideWhenUsed="1"/>
     <w:lsdException w:name="Body Text" w:semiHidden="1" w:unhideWhenUsed="1"/>
     <w:lsdException w:name="Body Text Indent" w:semiHidden="1" w:unhideWhenUsed="1"/>
     <w:lsdException w:name="List Continue" w:semiHidden="1" w:unhideWhenUsed="1"/>
@@ -1813,8 +3216,8 @@
     <w:lsdException w:name="Subtle Reference" w:uiPriority="31" w:qFormat="1"/>
     <w:lsdException w:name="Intense Reference" w:uiPriority="32" w:qFormat="1"/>
     <w:lsdException w:name="Book Title" w:uiPriority="33" w:qFormat="1"/>
-    <w:lsdException w:name="Bibliography" w:semiHidden="1" w:uiPriority="37" w:unhideWhenUsed="1"/>
-    <w:lsdException w:name="TOC Heading" w:semiHidden="1" w:uiPriority="39" w:unhideWhenUsed="1" w:qFormat="1"/>
+    <w:lsdException w:name="Bibliography" w:uiPriority="37" w:semiHidden="1" w:unhideWhenUsed="1"/>
+    <w:lsdException w:name="TOC Heading" w:uiPriority="39" w:semiHidden="1" w:unhideWhenUsed="1" w:qFormat="1"/>
     <w:lsdException w:name="Plain Table 1" w:uiPriority="41"/>
     <w:lsdException w:name="Plain Table 2" w:uiPriority="42"/>
     <w:lsdException w:name="Plain Table 3" w:uiPriority="43"/>
@@ -1920,7 +3323,7 @@
     <w:lsdException w:name="List Table 6 Colorful Accent 6" w:uiPriority="51"/>
     <w:lsdException w:name="List Table 7 Colorful Accent 6" w:uiPriority="52"/>
   </w:latentStyles>
-  <w:style w:type="paragraph" w:default="1" w:styleId="a">
+  <w:style w:type="paragraph" w:styleId="a" w:default="1">
     <w:name w:val="Normal"/>
     <w:qFormat/>
     <w:rsid w:val="00780FA4"/>
@@ -1986,13 +3389,13 @@
       <w:szCs w:val="26"/>
     </w:rPr>
   </w:style>
-  <w:style w:type="character" w:default="1" w:styleId="a0">
+  <w:style w:type="character" w:styleId="a0" w:default="1">
     <w:name w:val="Default Paragraph Font"/>
     <w:uiPriority w:val="1"/>
     <w:semiHidden/>
     <w:unhideWhenUsed/>
   </w:style>
-  <w:style w:type="table" w:default="1" w:styleId="a1">
+  <w:style w:type="table" w:styleId="a1" w:default="1">
     <w:name w:val="Normal Table"/>
     <w:uiPriority w:val="99"/>
     <w:semiHidden/>
@@ -2007,20 +3410,20 @@
       </w:tblCellMar>
     </w:tblPr>
   </w:style>
-  <w:style w:type="numbering" w:default="1" w:styleId="a2">
+  <w:style w:type="numbering" w:styleId="a2" w:default="1">
     <w:name w:val="No List"/>
     <w:uiPriority w:val="99"/>
     <w:semiHidden/>
     <w:unhideWhenUsed/>
   </w:style>
-  <w:style w:type="character" w:customStyle="1" w:styleId="10">
+  <w:style w:type="character" w:styleId="10" w:customStyle="1">
     <w:name w:val="Заголовок 1 Знак"/>
     <w:basedOn w:val="a0"/>
     <w:link w:val="1"/>
     <w:uiPriority w:val="9"/>
     <w:rsid w:val="001424D9"/>
     <w:rPr>
-      <w:rFonts w:ascii="Times New Roman" w:eastAsiaTheme="majorEastAsia" w:hAnsi="Times New Roman" w:cstheme="majorBidi"/>
+      <w:rFonts w:ascii="Times New Roman" w:hAnsi="Times New Roman" w:eastAsiaTheme="majorEastAsia" w:cstheme="majorBidi"/>
       <w:b/>
       <w:bCs/>
       <w:color w:val="0C0C0C"/>
@@ -2028,14 +3431,14 @@
       <w:szCs w:val="44"/>
     </w:rPr>
   </w:style>
-  <w:style w:type="character" w:customStyle="1" w:styleId="20">
+  <w:style w:type="character" w:styleId="20" w:customStyle="1">
     <w:name w:val="Заголовок 2 Знак"/>
     <w:basedOn w:val="a0"/>
     <w:link w:val="2"/>
     <w:uiPriority w:val="9"/>
     <w:rsid w:val="001424D9"/>
     <w:rPr>
-      <w:rFonts w:ascii="Times New Roman" w:eastAsiaTheme="majorEastAsia" w:hAnsi="Times New Roman" w:cstheme="majorBidi"/>
+      <w:rFonts w:ascii="Times New Roman" w:hAnsi="Times New Roman" w:eastAsiaTheme="majorEastAsia" w:cstheme="majorBidi"/>
       <w:b/>
       <w:bCs/>
       <w:sz w:val="28"/>
@@ -2058,7 +3461,7 @@
       <w:spacing w:after="0" w:line="240" w:lineRule="auto"/>
     </w:pPr>
   </w:style>
-  <w:style w:type="character" w:customStyle="1" w:styleId="a4">
+  <w:style w:type="character" w:styleId="a4" w:customStyle="1">
     <w:name w:val="Нижний колонтитул Знак"/>
     <w:basedOn w:val="a0"/>
     <w:link w:val="a3"/>
@@ -2102,7 +3505,7 @@
       <w:szCs w:val="16"/>
     </w:rPr>
   </w:style>
-  <w:style w:type="character" w:customStyle="1" w:styleId="a7">
+  <w:style w:type="character" w:styleId="a7" w:customStyle="1">
     <w:name w:val="Текст выноски Знак"/>
     <w:basedOn w:val="a0"/>
     <w:link w:val="a6"/>
@@ -2114,6 +3517,26 @@
       <w:sz w:val="16"/>
       <w:szCs w:val="16"/>
     </w:rPr>
+  </w:style>
+  <w:style xmlns:w14="http://schemas.microsoft.com/office/word/2010/wordml" xmlns:mc="http://schemas.openxmlformats.org/markup-compatibility/2006" xmlns:w="http://schemas.openxmlformats.org/wordprocessingml/2006/main" w:type="character" w:styleId="Hyperlink" mc:Ignorable="w14">
+    <w:name xmlns:w="http://schemas.openxmlformats.org/wordprocessingml/2006/main" w:val="Hyperlink"/>
+    <w:basedOn xmlns:w="http://schemas.openxmlformats.org/wordprocessingml/2006/main" w:val="a0"/>
+    <w:uiPriority xmlns:w="http://schemas.openxmlformats.org/wordprocessingml/2006/main" w:val="99"/>
+    <w:unhideWhenUsed xmlns:w="http://schemas.openxmlformats.org/wordprocessingml/2006/main"/>
+    <w:rPr xmlns:w="http://schemas.openxmlformats.org/wordprocessingml/2006/main">
+      <w:color w:val="0563C1" w:themeColor="hyperlink"/>
+      <w:u w:val="single"/>
+    </w:rPr>
+  </w:style>
+  <w:style xmlns:w14="http://schemas.microsoft.com/office/word/2010/wordml" xmlns:mc="http://schemas.openxmlformats.org/markup-compatibility/2006" xmlns:w="http://schemas.openxmlformats.org/wordprocessingml/2006/main" w:type="paragraph" w:styleId="ListParagraph" mc:Ignorable="w14">
+    <w:name xmlns:w="http://schemas.openxmlformats.org/wordprocessingml/2006/main" w:val="List Paragraph"/>
+    <w:basedOn xmlns:w="http://schemas.openxmlformats.org/wordprocessingml/2006/main" w:val="a"/>
+    <w:uiPriority xmlns:w="http://schemas.openxmlformats.org/wordprocessingml/2006/main" w:val="34"/>
+    <w:qFormat xmlns:w="http://schemas.openxmlformats.org/wordprocessingml/2006/main"/>
+    <w:pPr xmlns:w="http://schemas.openxmlformats.org/wordprocessingml/2006/main">
+      <w:ind xmlns:w="http://schemas.openxmlformats.org/wordprocessingml/2006/main" w:left="720"/>
+      <w:contextualSpacing xmlns:w="http://schemas.openxmlformats.org/wordprocessingml/2006/main"/>
+    </w:pPr>
   </w:style>
 </w:styles>
 </file>

</xml_diff>